<commit_message>
Conteudo atualizado ate Gist. Adicionei um README.
</commit_message>
<xml_diff>
--- a/Git e Github.docx
+++ b/Git e Github.docx
@@ -1596,7 +1596,24 @@
       </w:r>
       <w:proofErr w:type="spellEnd"/>
       <w:r>
-        <w:t>&gt; seguido de &lt;</w:t>
+        <w:t xml:space="preserve">&gt; </w:t>
+      </w:r>
+      <w:r>
+        <w:t>p</w:t>
+      </w:r>
+      <w:r>
+        <w:t>ara atualizar as referências remotas</w:t>
+      </w:r>
+      <w:r>
+        <w:t xml:space="preserve"> </w:t>
+      </w:r>
+    </w:p>
+    <w:p>
+      <w:pPr>
+        <w:pStyle w:val="SemEspaamento"/>
+      </w:pPr>
+      <w:r>
+        <w:t>&lt;</w:t>
       </w:r>
       <w:proofErr w:type="spellStart"/>
       <w:r>
@@ -1612,8 +1629,17 @@
           <w:b/>
           <w:sz w:val="24"/>
         </w:rPr>
-        <w:t xml:space="preserve"> status –uno</w:t>
-      </w:r>
+        <w:t xml:space="preserve"> </w:t>
+      </w:r>
+      <w:proofErr w:type="gramStart"/>
+      <w:r>
+        <w:rPr>
+          <w:b/>
+          <w:sz w:val="24"/>
+        </w:rPr>
+        <w:t>status –uno</w:t>
+      </w:r>
+      <w:proofErr w:type="gramEnd"/>
       <w:r>
         <w:t>&gt; para verificar se o seu repositório local está atrás, a par ou na frente do repositório remoto.</w:t>
       </w:r>
@@ -1627,6 +1653,33 @@
       <w:pPr>
         <w:pStyle w:val="SemEspaamento"/>
       </w:pPr>
+      <w:r>
+        <w:t xml:space="preserve">Dica de como reverter </w:t>
+      </w:r>
+      <w:proofErr w:type="spellStart"/>
+      <w:r>
+        <w:t>commits</w:t>
+      </w:r>
+      <w:proofErr w:type="spellEnd"/>
+      <w:r>
+        <w:t xml:space="preserve">, sendo que seu projeto já está no repositório remoto e possivelmente pessoas já fizeram </w:t>
+      </w:r>
+      <w:proofErr w:type="spellStart"/>
+      <w:r>
+        <w:t>pull</w:t>
+      </w:r>
+      <w:proofErr w:type="spellEnd"/>
+      <w:r>
+        <w:t xml:space="preserve"> dele: </w:t>
+      </w:r>
+      <w:hyperlink r:id="rId6" w:history="1">
+        <w:r>
+          <w:rPr>
+            <w:rStyle w:val="Hyperlink"/>
+          </w:rPr>
+          <w:t>https://stackoverflow.com/questions/1463340/how-to-revert-multiple-git-commits/1470452#1470452</w:t>
+        </w:r>
+      </w:hyperlink>
     </w:p>
     <w:p>
       <w:pPr>
@@ -2070,7 +2123,7 @@
                     <pic:cNvPicPr/>
                   </pic:nvPicPr>
                   <pic:blipFill>
-                    <a:blip r:embed="rId6"/>
+                    <a:blip r:embed="rId7"/>
                     <a:stretch>
                       <a:fillRect/>
                     </a:stretch>
@@ -2153,7 +2206,7 @@
                     </pic:cNvPicPr>
                   </pic:nvPicPr>
                   <pic:blipFill>
-                    <a:blip r:embed="rId7">
+                    <a:blip r:embed="rId8">
                       <a:extLst>
                         <a:ext uri="{28A0092B-C50C-407E-A947-70E740481C1C}">
                           <a14:useLocalDpi xmlns:a14="http://schemas.microsoft.com/office/drawing/2010/main" val="0"/>
@@ -2650,7 +2703,7 @@
                     </pic:cNvPicPr>
                   </pic:nvPicPr>
                   <pic:blipFill>
-                    <a:blip r:embed="rId8">
+                    <a:blip r:embed="rId9">
                       <a:extLst>
                         <a:ext uri="{28A0092B-C50C-407E-A947-70E740481C1C}">
                           <a14:useLocalDpi xmlns:a14="http://schemas.microsoft.com/office/drawing/2010/main" val="0"/>
@@ -3000,7 +3053,7 @@
         </w:rPr>
         <w:t xml:space="preserve">: </w:t>
       </w:r>
-      <w:hyperlink r:id="rId9" w:history="1">
+      <w:hyperlink r:id="rId10" w:history="1">
         <w:r>
           <w:rPr>
             <w:rStyle w:val="Hyperlink"/>
@@ -3149,7 +3202,7 @@
       <w:r>
         <w:t xml:space="preserve">Como fazer isso no Windows: </w:t>
       </w:r>
-      <w:hyperlink r:id="rId10" w:history="1">
+      <w:hyperlink r:id="rId11" w:history="1">
         <w:r>
           <w:rPr>
             <w:rStyle w:val="Hyperlink"/>
@@ -3213,7 +3266,7 @@
                     </pic:cNvPicPr>
                   </pic:nvPicPr>
                   <pic:blipFill>
-                    <a:blip r:embed="rId11">
+                    <a:blip r:embed="rId12">
                       <a:extLst>
                         <a:ext uri="{28A0092B-C50C-407E-A947-70E740481C1C}">
                           <a14:useLocalDpi xmlns:a14="http://schemas.microsoft.com/office/drawing/2010/main" val="0"/>
@@ -3364,7 +3417,7 @@
                     </pic:cNvPicPr>
                   </pic:nvPicPr>
                   <pic:blipFill>
-                    <a:blip r:embed="rId12">
+                    <a:blip r:embed="rId13">
                       <a:extLst>
                         <a:ext uri="{28A0092B-C50C-407E-A947-70E740481C1C}">
                           <a14:useLocalDpi xmlns:a14="http://schemas.microsoft.com/office/drawing/2010/main" val="0"/>
@@ -3504,7 +3557,7 @@
                     </pic:cNvPicPr>
                   </pic:nvPicPr>
                   <pic:blipFill>
-                    <a:blip r:embed="rId13">
+                    <a:blip r:embed="rId14">
                       <a:extLst>
                         <a:ext uri="{28A0092B-C50C-407E-A947-70E740481C1C}">
                           <a14:useLocalDpi xmlns:a14="http://schemas.microsoft.com/office/drawing/2010/main" val="0"/>
@@ -3726,6 +3779,14 @@
         <w:t>. Operações básicas</w:t>
       </w:r>
       <w:r>
+        <w:rPr>
+          <w:b/>
+          <w:sz w:val="28"/>
+          <w:szCs w:val="28"/>
+        </w:rPr>
+        <w:t xml:space="preserve"> (e configurações iniciais)</w:t>
+      </w:r>
+      <w:r>
         <w:t>:</w:t>
       </w:r>
     </w:p>
@@ -3862,7 +3923,7 @@
                     </pic:cNvPicPr>
                   </pic:nvPicPr>
                   <pic:blipFill>
-                    <a:blip r:embed="rId14">
+                    <a:blip r:embed="rId15">
                       <a:extLst>
                         <a:ext uri="{28A0092B-C50C-407E-A947-70E740481C1C}">
                           <a14:useLocalDpi xmlns:a14="http://schemas.microsoft.com/office/drawing/2010/main" val="0"/>
@@ -4350,7 +4411,7 @@
                     </pic:cNvPicPr>
                   </pic:nvPicPr>
                   <pic:blipFill>
-                    <a:blip r:embed="rId15">
+                    <a:blip r:embed="rId16">
                       <a:extLst>
                         <a:ext uri="{28A0092B-C50C-407E-A947-70E740481C1C}">
                           <a14:useLocalDpi xmlns:a14="http://schemas.microsoft.com/office/drawing/2010/main" val="0"/>
@@ -5439,7 +5500,7 @@
                     </pic:cNvPicPr>
                   </pic:nvPicPr>
                   <pic:blipFill>
-                    <a:blip r:embed="rId16">
+                    <a:blip r:embed="rId17">
                       <a:extLst>
                         <a:ext uri="{28A0092B-C50C-407E-A947-70E740481C1C}">
                           <a14:useLocalDpi xmlns:a14="http://schemas.microsoft.com/office/drawing/2010/main" val="0"/>
@@ -6256,7 +6317,7 @@
                     </pic:cNvPicPr>
                   </pic:nvPicPr>
                   <pic:blipFill>
-                    <a:blip r:embed="rId17">
+                    <a:blip r:embed="rId18">
                       <a:extLst>
                         <a:ext uri="{28A0092B-C50C-407E-A947-70E740481C1C}">
                           <a14:useLocalDpi xmlns:a14="http://schemas.microsoft.com/office/drawing/2010/main" val="0"/>
@@ -7445,7 +7506,7 @@
                     </pic:cNvPicPr>
                   </pic:nvPicPr>
                   <pic:blipFill>
-                    <a:blip r:embed="rId18">
+                    <a:blip r:embed="rId19">
                       <a:extLst>
                         <a:ext uri="{28A0092B-C50C-407E-A947-70E740481C1C}">
                           <a14:useLocalDpi xmlns:a14="http://schemas.microsoft.com/office/drawing/2010/main" val="0"/>
@@ -7546,7 +7607,7 @@
       <w:r>
         <w:t xml:space="preserve">: </w:t>
       </w:r>
-      <w:hyperlink r:id="rId19" w:history="1">
+      <w:hyperlink r:id="rId20" w:history="1">
         <w:r>
           <w:rPr>
             <w:rStyle w:val="Hyperlink"/>
@@ -7625,7 +7686,7 @@
                     </pic:cNvPicPr>
                   </pic:nvPicPr>
                   <pic:blipFill>
-                    <a:blip r:embed="rId20">
+                    <a:blip r:embed="rId21">
                       <a:extLst>
                         <a:ext uri="{28A0092B-C50C-407E-A947-70E740481C1C}">
                           <a14:useLocalDpi xmlns:a14="http://schemas.microsoft.com/office/drawing/2010/main" val="0"/>
@@ -7706,7 +7767,7 @@
       <w:r>
         <w:t xml:space="preserve">: </w:t>
       </w:r>
-      <w:hyperlink r:id="rId21" w:history="1">
+      <w:hyperlink r:id="rId22" w:history="1">
         <w:r>
           <w:rPr>
             <w:rStyle w:val="Hyperlink"/>
@@ -7758,7 +7819,7 @@
           <w:lang w:val="en-US"/>
         </w:rPr>
       </w:pPr>
-      <w:hyperlink r:id="rId22" w:history="1">
+      <w:hyperlink r:id="rId23" w:history="1">
         <w:r>
           <w:rPr>
             <w:rStyle w:val="Hyperlink"/>
@@ -8008,7 +8069,7 @@
                     <pic:cNvPicPr/>
                   </pic:nvPicPr>
                   <pic:blipFill>
-                    <a:blip r:embed="rId23"/>
+                    <a:blip r:embed="rId24"/>
                     <a:stretch>
                       <a:fillRect/>
                     </a:stretch>
@@ -8116,7 +8177,7 @@
                     </pic:cNvPicPr>
                   </pic:nvPicPr>
                   <pic:blipFill>
-                    <a:blip r:embed="rId24">
+                    <a:blip r:embed="rId25">
                       <a:extLst>
                         <a:ext uri="{28A0092B-C50C-407E-A947-70E740481C1C}">
                           <a14:useLocalDpi xmlns:a14="http://schemas.microsoft.com/office/drawing/2010/main" val="0"/>
@@ -8296,7 +8357,7 @@
                     </pic:cNvPicPr>
                   </pic:nvPicPr>
                   <pic:blipFill>
-                    <a:blip r:embed="rId25">
+                    <a:blip r:embed="rId26">
                       <a:extLst>
                         <a:ext uri="{28A0092B-C50C-407E-A947-70E740481C1C}">
                           <a14:useLocalDpi xmlns:a14="http://schemas.microsoft.com/office/drawing/2010/main" val="0"/>
@@ -8804,7 +8865,7 @@
                     </pic:cNvPicPr>
                   </pic:nvPicPr>
                   <pic:blipFill>
-                    <a:blip r:embed="rId26">
+                    <a:blip r:embed="rId27">
                       <a:extLst>
                         <a:ext uri="{28A0092B-C50C-407E-A947-70E740481C1C}">
                           <a14:useLocalDpi xmlns:a14="http://schemas.microsoft.com/office/drawing/2010/main" val="0"/>
@@ -9350,7 +9411,7 @@
       <w:r>
         <w:t xml:space="preserve">Explicação (vá em “entendendo passo a passo”): </w:t>
       </w:r>
-      <w:hyperlink r:id="rId27" w:anchor="81241" w:history="1">
+      <w:hyperlink r:id="rId28" w:anchor="81241" w:history="1">
         <w:r>
           <w:rPr>
             <w:rStyle w:val="Hyperlink"/>
@@ -9503,7 +9564,7 @@
                     </pic:cNvPicPr>
                   </pic:nvPicPr>
                   <pic:blipFill>
-                    <a:blip r:embed="rId28">
+                    <a:blip r:embed="rId29">
                       <a:extLst>
                         <a:ext uri="{28A0092B-C50C-407E-A947-70E740481C1C}">
                           <a14:useLocalDpi xmlns:a14="http://schemas.microsoft.com/office/drawing/2010/main" val="0"/>
@@ -10630,7 +10691,7 @@
                     </pic:cNvPicPr>
                   </pic:nvPicPr>
                   <pic:blipFill>
-                    <a:blip r:embed="rId29">
+                    <a:blip r:embed="rId30">
                       <a:extLst>
                         <a:ext uri="{28A0092B-C50C-407E-A947-70E740481C1C}">
                           <a14:useLocalDpi xmlns:a14="http://schemas.microsoft.com/office/drawing/2010/main" val="0"/>
@@ -11128,7 +11189,7 @@
       <w:pPr>
         <w:pStyle w:val="SemEspaamento"/>
       </w:pPr>
-      <w:hyperlink r:id="rId30" w:history="1">
+      <w:hyperlink r:id="rId31" w:history="1">
         <w:r>
           <w:rPr>
             <w:rStyle w:val="Hyperlink"/>
@@ -11930,999 +11991,6 @@
             <wp:extent cx="1743075" cy="1488273"/>
             <wp:effectExtent l="0" t="0" r="0" b="0"/>
             <wp:docPr id="16" name="Imagem 16"/>
-            <wp:cNvGraphicFramePr>
-              <a:graphicFrameLocks xmlns:a="http://schemas.openxmlformats.org/drawingml/2006/main" noChangeAspect="1"/>
-            </wp:cNvGraphicFramePr>
-            <a:graphic xmlns:a="http://schemas.openxmlformats.org/drawingml/2006/main">
-              <a:graphicData uri="http://schemas.openxmlformats.org/drawingml/2006/picture">
-                <pic:pic xmlns:pic="http://schemas.openxmlformats.org/drawingml/2006/picture">
-                  <pic:nvPicPr>
-                    <pic:cNvPr id="0" name=""/>
-                    <pic:cNvPicPr/>
-                  </pic:nvPicPr>
-                  <pic:blipFill>
-                    <a:blip r:embed="rId31"/>
-                    <a:stretch>
-                      <a:fillRect/>
-                    </a:stretch>
-                  </pic:blipFill>
-                  <pic:spPr>
-                    <a:xfrm>
-                      <a:off x="0" y="0"/>
-                      <a:ext cx="1745410" cy="1490267"/>
-                    </a:xfrm>
-                    <a:prstGeom prst="rect">
-                      <a:avLst/>
-                    </a:prstGeom>
-                  </pic:spPr>
-                </pic:pic>
-              </a:graphicData>
-            </a:graphic>
-          </wp:inline>
-        </w:drawing>
-      </w:r>
-    </w:p>
-    <w:p>
-      <w:pPr>
-        <w:pStyle w:val="SemEspaamento"/>
-      </w:pPr>
-    </w:p>
-    <w:p>
-      <w:pPr>
-        <w:pStyle w:val="SemEspaamento"/>
-      </w:pPr>
-      <w:r>
-        <w:tab/>
-      </w:r>
-      <w:r>
-        <w:t xml:space="preserve">Ao abrir a pasta baixada pelo </w:t>
-      </w:r>
-      <w:proofErr w:type="spellStart"/>
-      <w:r>
-        <w:t>git</w:t>
-      </w:r>
-      <w:proofErr w:type="spellEnd"/>
-      <w:r>
-        <w:t xml:space="preserve"> clone ou download manual, não será necessário dar &lt;</w:t>
-      </w:r>
-      <w:proofErr w:type="spellStart"/>
-      <w:r>
-        <w:t>git</w:t>
-      </w:r>
-      <w:proofErr w:type="spellEnd"/>
-      <w:r>
-        <w:t xml:space="preserve"> </w:t>
-      </w:r>
-      <w:proofErr w:type="spellStart"/>
-      <w:r>
-        <w:t>init</w:t>
-      </w:r>
-      <w:proofErr w:type="spellEnd"/>
-      <w:r>
-        <w:t>&gt; nela.</w:t>
-      </w:r>
-      <w:r>
-        <w:t xml:space="preserve"> Ela já foi iniciada.</w:t>
-      </w:r>
-    </w:p>
-    <w:p>
-      <w:pPr>
-        <w:pStyle w:val="SemEspaamento"/>
-      </w:pPr>
-      <w:r>
-        <w:tab/>
-      </w:r>
-      <w:r>
-        <w:t xml:space="preserve">Para atualizar seu projeto com o que há no </w:t>
-      </w:r>
-      <w:proofErr w:type="spellStart"/>
-      <w:r>
-        <w:t>github</w:t>
-      </w:r>
-      <w:proofErr w:type="spellEnd"/>
-      <w:r>
-        <w:t>, utilize o comando:</w:t>
-      </w:r>
-    </w:p>
-    <w:p>
-      <w:pPr>
-        <w:pStyle w:val="SemEspaamento"/>
-        <w:ind w:left="2832" w:firstLine="708"/>
-      </w:pPr>
-      <w:r>
-        <w:t>&lt;</w:t>
-      </w:r>
-      <w:proofErr w:type="spellStart"/>
-      <w:r>
-        <w:rPr>
-          <w:b/>
-          <w:sz w:val="24"/>
-        </w:rPr>
-        <w:t>git</w:t>
-      </w:r>
-      <w:proofErr w:type="spellEnd"/>
-      <w:r>
-        <w:rPr>
-          <w:b/>
-          <w:sz w:val="24"/>
-        </w:rPr>
-        <w:t xml:space="preserve"> </w:t>
-      </w:r>
-      <w:proofErr w:type="spellStart"/>
-      <w:r>
-        <w:rPr>
-          <w:b/>
-          <w:sz w:val="24"/>
-        </w:rPr>
-        <w:t>pull</w:t>
-      </w:r>
-      <w:proofErr w:type="spellEnd"/>
-      <w:r>
-        <w:rPr>
-          <w:b/>
-          <w:sz w:val="24"/>
-        </w:rPr>
-        <w:t xml:space="preserve"> </w:t>
-      </w:r>
-      <w:proofErr w:type="spellStart"/>
-      <w:r>
-        <w:rPr>
-          <w:b/>
-          <w:sz w:val="24"/>
-        </w:rPr>
-        <w:t>origin</w:t>
-      </w:r>
-      <w:proofErr w:type="spellEnd"/>
-      <w:r>
-        <w:rPr>
-          <w:b/>
-          <w:sz w:val="24"/>
-        </w:rPr>
-        <w:t xml:space="preserve"> </w:t>
-      </w:r>
-      <w:proofErr w:type="spellStart"/>
-      <w:r>
-        <w:rPr>
-          <w:b/>
-          <w:sz w:val="24"/>
-        </w:rPr>
-        <w:t>suaBranch</w:t>
-      </w:r>
-      <w:proofErr w:type="spellEnd"/>
-      <w:r>
-        <w:t>&gt;</w:t>
-      </w:r>
-    </w:p>
-    <w:p>
-      <w:pPr>
-        <w:pStyle w:val="SemEspaamento"/>
-      </w:pPr>
-      <w:r>
-        <w:tab/>
-      </w:r>
-      <w:r>
-        <w:t xml:space="preserve">A </w:t>
-      </w:r>
-      <w:proofErr w:type="spellStart"/>
-      <w:r>
-        <w:t>branch</w:t>
-      </w:r>
-      <w:proofErr w:type="spellEnd"/>
-      <w:r>
-        <w:t xml:space="preserve"> pode ser a que voc</w:t>
-      </w:r>
-      <w:r>
-        <w:t>ê desejar. Eu fiz um teste e apenas digitei &lt;</w:t>
-      </w:r>
-      <w:proofErr w:type="spellStart"/>
-      <w:r>
-        <w:t>git</w:t>
-      </w:r>
-      <w:proofErr w:type="spellEnd"/>
-      <w:r>
-        <w:t xml:space="preserve"> </w:t>
-      </w:r>
-      <w:proofErr w:type="spellStart"/>
-      <w:r>
-        <w:t>pull</w:t>
-      </w:r>
-      <w:proofErr w:type="spellEnd"/>
-      <w:r>
-        <w:t xml:space="preserve">&gt;, e foi atualizada a </w:t>
-      </w:r>
-      <w:proofErr w:type="spellStart"/>
-      <w:r>
-        <w:t>branch</w:t>
-      </w:r>
-      <w:proofErr w:type="spellEnd"/>
-      <w:r>
-        <w:t xml:space="preserve"> em que eu estava.</w:t>
-      </w:r>
-    </w:p>
-    <w:p>
-      <w:pPr>
-        <w:pStyle w:val="SemEspaamento"/>
-      </w:pPr>
-    </w:p>
-    <w:p>
-      <w:pPr>
-        <w:pStyle w:val="SemEspaamento"/>
-        <w:numPr>
-          <w:ilvl w:val="0"/>
-          <w:numId w:val="2"/>
-        </w:numPr>
-      </w:pPr>
-      <w:r>
-        <w:t>Para verificar se há alguma atualização no repositório remoto, primeiro utilize o</w:t>
-      </w:r>
-      <w:r>
-        <w:t>s</w:t>
-      </w:r>
-      <w:r>
-        <w:t xml:space="preserve"> comando</w:t>
-      </w:r>
-      <w:r>
-        <w:t>s</w:t>
-      </w:r>
-      <w:r>
-        <w:t xml:space="preserve"> seguinte</w:t>
-      </w:r>
-      <w:r>
-        <w:t>s</w:t>
-      </w:r>
-      <w:r>
-        <w:t>:</w:t>
-      </w:r>
-    </w:p>
-    <w:p>
-      <w:pPr>
-        <w:pStyle w:val="SemEspaamento"/>
-      </w:pPr>
-      <w:r>
-        <w:t>&lt;</w:t>
-      </w:r>
-      <w:proofErr w:type="spellStart"/>
-      <w:r>
-        <w:rPr>
-          <w:b/>
-          <w:sz w:val="24"/>
-        </w:rPr>
-        <w:t>git</w:t>
-      </w:r>
-      <w:proofErr w:type="spellEnd"/>
-      <w:r>
-        <w:rPr>
-          <w:b/>
-          <w:sz w:val="24"/>
-        </w:rPr>
-        <w:t xml:space="preserve"> </w:t>
-      </w:r>
-      <w:proofErr w:type="spellStart"/>
-      <w:r>
-        <w:rPr>
-          <w:b/>
-          <w:sz w:val="24"/>
-        </w:rPr>
-        <w:t>remote</w:t>
-      </w:r>
-      <w:proofErr w:type="spellEnd"/>
-      <w:r>
-        <w:rPr>
-          <w:b/>
-          <w:sz w:val="24"/>
-        </w:rPr>
-        <w:t xml:space="preserve"> </w:t>
-      </w:r>
-      <w:proofErr w:type="spellStart"/>
-      <w:r>
-        <w:rPr>
-          <w:b/>
-          <w:sz w:val="24"/>
-        </w:rPr>
-        <w:t>update</w:t>
-      </w:r>
-      <w:proofErr w:type="spellEnd"/>
-      <w:r>
-        <w:t>&gt;</w:t>
-      </w:r>
-      <w:r>
-        <w:t xml:space="preserve"> Para atualizar as referências remotas;</w:t>
-      </w:r>
-    </w:p>
-    <w:p>
-      <w:pPr>
-        <w:pStyle w:val="SemEspaamento"/>
-      </w:pPr>
-      <w:r>
-        <w:tab/>
-        <w:t xml:space="preserve">E depois </w:t>
-      </w:r>
-    </w:p>
-    <w:p>
-      <w:pPr>
-        <w:pStyle w:val="SemEspaamento"/>
-      </w:pPr>
-      <w:r>
-        <w:t>&lt;</w:t>
-      </w:r>
-      <w:proofErr w:type="spellStart"/>
-      <w:r>
-        <w:rPr>
-          <w:b/>
-          <w:sz w:val="24"/>
-        </w:rPr>
-        <w:t>git</w:t>
-      </w:r>
-      <w:proofErr w:type="spellEnd"/>
-      <w:r>
-        <w:rPr>
-          <w:b/>
-          <w:sz w:val="24"/>
-        </w:rPr>
-        <w:t xml:space="preserve"> status –uno</w:t>
-      </w:r>
-      <w:r>
-        <w:t>&gt; Esse comando dirá se</w:t>
-      </w:r>
-      <w:r>
-        <w:t xml:space="preserve"> o</w:t>
-      </w:r>
-      <w:r>
-        <w:t xml:space="preserve"> </w:t>
-      </w:r>
-      <w:r>
-        <w:t xml:space="preserve">seu ramo no </w:t>
-      </w:r>
-      <w:r>
-        <w:t>seu repositório local está atrás, a par, ou na frente do repositório remoto.</w:t>
-      </w:r>
-    </w:p>
-    <w:p>
-      <w:pPr>
-        <w:pStyle w:val="SemEspaamento"/>
-        <w:ind w:firstLine="708"/>
-      </w:pPr>
-    </w:p>
-    <w:p>
-      <w:pPr>
-        <w:pStyle w:val="SemEspaamento"/>
-        <w:ind w:firstLine="708"/>
-      </w:pPr>
-      <w:r>
-        <w:t xml:space="preserve">Se no comando </w:t>
-      </w:r>
-      <w:proofErr w:type="spellStart"/>
-      <w:r>
-        <w:t>remote</w:t>
-      </w:r>
-      <w:proofErr w:type="spellEnd"/>
-      <w:r>
-        <w:t xml:space="preserve"> </w:t>
-      </w:r>
-      <w:proofErr w:type="spellStart"/>
-      <w:r>
-        <w:t>update</w:t>
-      </w:r>
-      <w:proofErr w:type="spellEnd"/>
-      <w:r>
-        <w:t xml:space="preserve"> você utilizar o –v &lt;</w:t>
-      </w:r>
-      <w:proofErr w:type="spellStart"/>
-      <w:r>
-        <w:t>git</w:t>
-      </w:r>
-      <w:proofErr w:type="spellEnd"/>
-      <w:r>
-        <w:t xml:space="preserve"> </w:t>
-      </w:r>
-      <w:proofErr w:type="spellStart"/>
-      <w:r>
-        <w:t>remote</w:t>
-      </w:r>
-      <w:proofErr w:type="spellEnd"/>
-      <w:r>
-        <w:t xml:space="preserve"> -v </w:t>
-      </w:r>
-      <w:proofErr w:type="spellStart"/>
-      <w:r>
-        <w:t>update</w:t>
-      </w:r>
-      <w:proofErr w:type="spellEnd"/>
-      <w:r>
-        <w:t xml:space="preserve">&gt; então não precisará mais de nenhum comando, pois ele indicará quais </w:t>
-      </w:r>
-      <w:proofErr w:type="spellStart"/>
-      <w:r>
-        <w:t>branches</w:t>
-      </w:r>
-      <w:proofErr w:type="spellEnd"/>
-      <w:r>
-        <w:t xml:space="preserve"> foram atualizadas (visualmente é meio ruim). </w:t>
-      </w:r>
-    </w:p>
-    <w:p>
-      <w:pPr>
-        <w:pStyle w:val="SemEspaamento"/>
-        <w:ind w:firstLine="708"/>
-      </w:pPr>
-    </w:p>
-    <w:p>
-      <w:pPr>
-        <w:pStyle w:val="SemEspaamento"/>
-      </w:pPr>
-      <w:r>
-        <w:rPr>
-          <w:b/>
-          <w:shd w:val="clear" w:color="auto" w:fill="B2A1C7" w:themeFill="accent4" w:themeFillTint="99"/>
-        </w:rPr>
-        <w:t xml:space="preserve">Aula </w:t>
-      </w:r>
-      <w:r>
-        <w:rPr>
-          <w:b/>
-          <w:shd w:val="clear" w:color="auto" w:fill="B2A1C7" w:themeFill="accent4" w:themeFillTint="99"/>
-        </w:rPr>
-        <w:t>40</w:t>
-      </w:r>
-      <w:r>
-        <w:rPr>
-          <w:b/>
-        </w:rPr>
-        <w:t xml:space="preserve">. </w:t>
-      </w:r>
-      <w:r>
-        <w:rPr>
-          <w:b/>
-          <w:sz w:val="32"/>
-        </w:rPr>
-        <w:t>Adicionando colaboradores no seu projeto</w:t>
-      </w:r>
-      <w:r>
-        <w:t>:</w:t>
-      </w:r>
-    </w:p>
-    <w:p>
-      <w:pPr>
-        <w:pStyle w:val="SemEspaamento"/>
-      </w:pPr>
-    </w:p>
-    <w:p>
-      <w:pPr>
-        <w:pStyle w:val="SemEspaamento"/>
-        <w:ind w:firstLine="708"/>
-      </w:pPr>
-      <w:r>
-        <w:t xml:space="preserve">Colaboradores podem dar </w:t>
-      </w:r>
-      <w:proofErr w:type="spellStart"/>
-      <w:r>
-        <w:t>pull</w:t>
-      </w:r>
-      <w:proofErr w:type="spellEnd"/>
-      <w:r>
-        <w:t xml:space="preserve"> no projeto. Mesmo que um projeto seja público, apenas colaboradores podem altera-lo.</w:t>
-      </w:r>
-    </w:p>
-    <w:p>
-      <w:pPr>
-        <w:pStyle w:val="SemEspaamento"/>
-        <w:ind w:firstLine="708"/>
-      </w:pPr>
-    </w:p>
-    <w:p>
-      <w:pPr>
-        <w:pStyle w:val="SemEspaamento"/>
-        <w:ind w:firstLine="708"/>
-      </w:pPr>
-      <w:r>
-        <w:t xml:space="preserve">Para adicionar colaboradores, vá ao seu repositório -&gt; settings -&gt; </w:t>
-      </w:r>
-      <w:proofErr w:type="spellStart"/>
-      <w:r>
-        <w:t>manage</w:t>
-      </w:r>
-      <w:proofErr w:type="spellEnd"/>
-      <w:r>
-        <w:t xml:space="preserve"> </w:t>
-      </w:r>
-      <w:proofErr w:type="spellStart"/>
-      <w:r>
-        <w:t>access</w:t>
-      </w:r>
-      <w:proofErr w:type="spellEnd"/>
-      <w:r>
-        <w:t xml:space="preserve"> -&gt; Invite a </w:t>
-      </w:r>
-      <w:proofErr w:type="spellStart"/>
-      <w:r>
-        <w:t>collaborator</w:t>
-      </w:r>
-      <w:proofErr w:type="spellEnd"/>
-    </w:p>
-    <w:p>
-      <w:pPr>
-        <w:pStyle w:val="SemEspaamento"/>
-        <w:ind w:firstLine="708"/>
-      </w:pPr>
-      <w:r>
-        <w:t>Adicione o e-mail da conta do colaborador desejado.</w:t>
-      </w:r>
-    </w:p>
-    <w:p>
-      <w:pPr>
-        <w:pStyle w:val="SemEspaamento"/>
-      </w:pPr>
-    </w:p>
-    <w:p>
-      <w:pPr>
-        <w:pStyle w:val="SemEspaamento"/>
-      </w:pPr>
-      <w:r>
-        <w:rPr>
-          <w:b/>
-          <w:shd w:val="clear" w:color="auto" w:fill="B2A1C7" w:themeFill="accent4" w:themeFillTint="99"/>
-        </w:rPr>
-        <w:t xml:space="preserve">Aula </w:t>
-      </w:r>
-      <w:r>
-        <w:rPr>
-          <w:b/>
-          <w:shd w:val="clear" w:color="auto" w:fill="B2A1C7" w:themeFill="accent4" w:themeFillTint="99"/>
-        </w:rPr>
-        <w:t>4</w:t>
-      </w:r>
-      <w:r>
-        <w:rPr>
-          <w:b/>
-          <w:shd w:val="clear" w:color="auto" w:fill="B2A1C7" w:themeFill="accent4" w:themeFillTint="99"/>
-        </w:rPr>
-        <w:t>3</w:t>
-      </w:r>
-      <w:r>
-        <w:rPr>
-          <w:b/>
-        </w:rPr>
-        <w:t xml:space="preserve">. </w:t>
-      </w:r>
-      <w:r>
-        <w:rPr>
-          <w:b/>
-          <w:sz w:val="32"/>
-        </w:rPr>
-        <w:t xml:space="preserve">Desfazendo </w:t>
-      </w:r>
-      <w:proofErr w:type="spellStart"/>
-      <w:r>
-        <w:rPr>
-          <w:b/>
-          <w:sz w:val="32"/>
-        </w:rPr>
-        <w:t>revert</w:t>
-      </w:r>
-      <w:proofErr w:type="spellEnd"/>
-      <w:r>
-        <w:rPr>
-          <w:b/>
-          <w:sz w:val="32"/>
-        </w:rPr>
-        <w:t xml:space="preserve"> e reset</w:t>
-      </w:r>
-      <w:r>
-        <w:t>:</w:t>
-      </w:r>
-    </w:p>
-    <w:p>
-      <w:pPr>
-        <w:pStyle w:val="SemEspaamento"/>
-      </w:pPr>
-    </w:p>
-    <w:p>
-      <w:pPr>
-        <w:pStyle w:val="SemEspaamento"/>
-        <w:ind w:firstLine="708"/>
-      </w:pPr>
-      <w:r>
-        <w:t xml:space="preserve">O </w:t>
-      </w:r>
-      <w:proofErr w:type="spellStart"/>
-      <w:r>
-        <w:t>revert</w:t>
-      </w:r>
-      <w:proofErr w:type="spellEnd"/>
-      <w:r>
-        <w:t xml:space="preserve"> reverte o último </w:t>
-      </w:r>
-      <w:proofErr w:type="spellStart"/>
-      <w:r>
-        <w:t>commit</w:t>
-      </w:r>
-      <w:proofErr w:type="spellEnd"/>
-      <w:r>
-        <w:t xml:space="preserve"> e cria um outro. Basicamente, esse novo </w:t>
-      </w:r>
-      <w:proofErr w:type="spellStart"/>
-      <w:r>
-        <w:t>commit</w:t>
-      </w:r>
-      <w:proofErr w:type="spellEnd"/>
-      <w:r>
-        <w:t xml:space="preserve"> será igual ao último antes do </w:t>
-      </w:r>
-      <w:proofErr w:type="spellStart"/>
-      <w:r>
-        <w:t>commit</w:t>
-      </w:r>
-      <w:proofErr w:type="spellEnd"/>
-      <w:r>
-        <w:t xml:space="preserve"> revertido. Isso serve para olhar o log e saber o que foi revertido.</w:t>
-      </w:r>
-    </w:p>
-    <w:p>
-      <w:pPr>
-        <w:pStyle w:val="SemEspaamento"/>
-      </w:pPr>
-      <w:r>
-        <w:tab/>
-        <w:t>&lt;</w:t>
-      </w:r>
-      <w:proofErr w:type="spellStart"/>
-      <w:r>
-        <w:rPr>
-          <w:b/>
-        </w:rPr>
-        <w:t>git</w:t>
-      </w:r>
-      <w:proofErr w:type="spellEnd"/>
-      <w:r>
-        <w:rPr>
-          <w:b/>
-        </w:rPr>
-        <w:t xml:space="preserve"> </w:t>
-      </w:r>
-      <w:proofErr w:type="spellStart"/>
-      <w:r>
-        <w:rPr>
-          <w:b/>
-        </w:rPr>
-        <w:t>revert</w:t>
-      </w:r>
-      <w:proofErr w:type="spellEnd"/>
-      <w:r>
-        <w:rPr>
-          <w:b/>
-        </w:rPr>
-        <w:t xml:space="preserve"> 0000000</w:t>
-      </w:r>
-      <w:r>
-        <w:t xml:space="preserve">&gt; sendo os 0 o número </w:t>
-      </w:r>
-      <w:proofErr w:type="spellStart"/>
-      <w:r>
-        <w:t>hash</w:t>
-      </w:r>
-      <w:proofErr w:type="spellEnd"/>
-      <w:r>
-        <w:t xml:space="preserve"> do </w:t>
-      </w:r>
-      <w:proofErr w:type="spellStart"/>
-      <w:r>
-        <w:t>commit</w:t>
-      </w:r>
-      <w:proofErr w:type="spellEnd"/>
-      <w:r>
-        <w:t xml:space="preserve"> alvo (basta os 7 primeiros números)</w:t>
-      </w:r>
-    </w:p>
-    <w:p>
-      <w:pPr>
-        <w:pStyle w:val="SemEspaamento"/>
-      </w:pPr>
-      <w:r>
-        <w:tab/>
-        <w:t xml:space="preserve">Já o reset reverte o último </w:t>
-      </w:r>
-      <w:proofErr w:type="spellStart"/>
-      <w:r>
-        <w:t>commit</w:t>
-      </w:r>
-      <w:proofErr w:type="spellEnd"/>
-      <w:r>
-        <w:t xml:space="preserve"> mas não cria outro. Ele apenas apaga o último </w:t>
-      </w:r>
-      <w:proofErr w:type="spellStart"/>
-      <w:r>
-        <w:t>commit</w:t>
-      </w:r>
-      <w:proofErr w:type="spellEnd"/>
-      <w:r>
-        <w:t>. Esse assunto foi visto na aula 25.</w:t>
-      </w:r>
-    </w:p>
-    <w:p>
-      <w:pPr>
-        <w:pStyle w:val="SemEspaamento"/>
-      </w:pPr>
-    </w:p>
-    <w:p>
-      <w:pPr>
-        <w:pStyle w:val="SemEspaamento"/>
-      </w:pPr>
-    </w:p>
-    <w:p>
-      <w:pPr>
-        <w:pStyle w:val="SemEspaamento"/>
-      </w:pPr>
-    </w:p>
-    <w:p>
-      <w:pPr>
-        <w:pStyle w:val="SemEspaamento"/>
-      </w:pPr>
-    </w:p>
-    <w:p>
-      <w:pPr>
-        <w:pStyle w:val="SemEspaamento"/>
-      </w:pPr>
-    </w:p>
-    <w:p>
-      <w:pPr>
-        <w:pStyle w:val="SemEspaamento"/>
-      </w:pPr>
-    </w:p>
-    <w:p>
-      <w:pPr>
-        <w:pStyle w:val="SemEspaamento"/>
-      </w:pPr>
-    </w:p>
-    <w:p>
-      <w:pPr>
-        <w:pStyle w:val="SemEspaamento"/>
-      </w:pPr>
-    </w:p>
-    <w:p>
-      <w:pPr>
-        <w:pStyle w:val="SemEspaamento"/>
-      </w:pPr>
-    </w:p>
-    <w:p>
-      <w:pPr>
-        <w:pStyle w:val="SemEspaamento"/>
-      </w:pPr>
-      <w:r>
-        <w:rPr>
-          <w:b/>
-          <w:shd w:val="clear" w:color="auto" w:fill="B2A1C7" w:themeFill="accent4" w:themeFillTint="99"/>
-        </w:rPr>
-        <w:t xml:space="preserve">Aula </w:t>
-      </w:r>
-      <w:r>
-        <w:rPr>
-          <w:b/>
-          <w:shd w:val="clear" w:color="auto" w:fill="B2A1C7" w:themeFill="accent4" w:themeFillTint="99"/>
-        </w:rPr>
-        <w:t>44</w:t>
-      </w:r>
-      <w:r>
-        <w:rPr>
-          <w:b/>
-        </w:rPr>
-        <w:t xml:space="preserve">. </w:t>
-      </w:r>
-      <w:r>
-        <w:rPr>
-          <w:b/>
-          <w:sz w:val="32"/>
-        </w:rPr>
-        <w:t>Resolvendo conflitos</w:t>
-      </w:r>
-      <w:r>
-        <w:t>:</w:t>
-      </w:r>
-    </w:p>
-    <w:p>
-      <w:pPr>
-        <w:pStyle w:val="SemEspaamento"/>
-        <w:ind w:firstLine="708"/>
-      </w:pPr>
-      <w:r>
-        <w:t xml:space="preserve">O arquivo ser rejeitado no </w:t>
-      </w:r>
-      <w:proofErr w:type="spellStart"/>
-      <w:r>
-        <w:t>Github</w:t>
-      </w:r>
-      <w:proofErr w:type="spellEnd"/>
-      <w:r>
-        <w:t xml:space="preserve"> não significa que ocorreu conflito. O arquivo pode ser rejeitado, por exemplo, porque está desatualizado em relação ao remoto. Um </w:t>
-      </w:r>
-      <w:proofErr w:type="spellStart"/>
-      <w:r>
-        <w:t>pull</w:t>
-      </w:r>
-      <w:proofErr w:type="spellEnd"/>
-      <w:r>
-        <w:t xml:space="preserve"> seguido do </w:t>
-      </w:r>
-      <w:proofErr w:type="spellStart"/>
-      <w:r>
-        <w:t>push</w:t>
-      </w:r>
-      <w:proofErr w:type="spellEnd"/>
-      <w:r>
-        <w:t xml:space="preserve"> resolve esse problema.</w:t>
-      </w:r>
-    </w:p>
-    <w:p>
-      <w:pPr>
-        <w:pStyle w:val="SemEspaamento"/>
-        <w:ind w:firstLine="708"/>
-      </w:pPr>
-      <w:r>
-        <w:t xml:space="preserve">Quando ocorre um conflito no </w:t>
-      </w:r>
-      <w:proofErr w:type="spellStart"/>
-      <w:r>
-        <w:t>G</w:t>
-      </w:r>
-      <w:r>
-        <w:t>ithub</w:t>
-      </w:r>
-      <w:proofErr w:type="spellEnd"/>
-      <w:r>
-        <w:t xml:space="preserve"> (por causa de </w:t>
-      </w:r>
-      <w:r>
-        <w:t>dois ou mais usuários fazerem modificações em um mesmo arquivo do projeto</w:t>
-      </w:r>
-      <w:r>
-        <w:t xml:space="preserve">), o </w:t>
-      </w:r>
-      <w:proofErr w:type="spellStart"/>
-      <w:r>
-        <w:t>git</w:t>
-      </w:r>
-      <w:proofErr w:type="spellEnd"/>
-      <w:r>
-        <w:t xml:space="preserve"> vai sugerir um </w:t>
-      </w:r>
-      <w:proofErr w:type="spellStart"/>
-      <w:r>
-        <w:t>pull</w:t>
-      </w:r>
-      <w:proofErr w:type="spellEnd"/>
-      <w:r>
-        <w:t xml:space="preserve"> para atualizar. Nesse </w:t>
-      </w:r>
-      <w:proofErr w:type="spellStart"/>
-      <w:r>
-        <w:t>pull</w:t>
-      </w:r>
-      <w:proofErr w:type="spellEnd"/>
-      <w:r>
-        <w:t xml:space="preserve">, o arquivo de conflito conterá as duas mudanças conflituosas, e você deverá decidir qual delas vai permanecer. Depois de escolher e ajeitar o arquivo, dê um </w:t>
-      </w:r>
-      <w:proofErr w:type="spellStart"/>
-      <w:r>
-        <w:t>commit</w:t>
-      </w:r>
-      <w:proofErr w:type="spellEnd"/>
-      <w:r>
-        <w:t xml:space="preserve"> e um </w:t>
-      </w:r>
-      <w:proofErr w:type="spellStart"/>
-      <w:r>
-        <w:t>push</w:t>
-      </w:r>
-      <w:proofErr w:type="spellEnd"/>
-      <w:r>
-        <w:t xml:space="preserve">. </w:t>
-      </w:r>
-    </w:p>
-    <w:p>
-      <w:pPr>
-        <w:pStyle w:val="SemEspaamento"/>
-      </w:pPr>
-    </w:p>
-    <w:p>
-      <w:pPr>
-        <w:pStyle w:val="SemEspaamento"/>
-      </w:pPr>
-      <w:r>
-        <w:rPr>
-          <w:b/>
-          <w:shd w:val="clear" w:color="auto" w:fill="B2A1C7" w:themeFill="accent4" w:themeFillTint="99"/>
-        </w:rPr>
-        <w:t xml:space="preserve">Aula </w:t>
-      </w:r>
-      <w:r>
-        <w:rPr>
-          <w:b/>
-          <w:shd w:val="clear" w:color="auto" w:fill="B2A1C7" w:themeFill="accent4" w:themeFillTint="99"/>
-        </w:rPr>
-        <w:t>50</w:t>
-      </w:r>
-      <w:r>
-        <w:rPr>
-          <w:b/>
-        </w:rPr>
-        <w:t xml:space="preserve">. </w:t>
-      </w:r>
-      <w:r>
-        <w:rPr>
-          <w:b/>
-          <w:sz w:val="32"/>
-        </w:rPr>
-        <w:t xml:space="preserve">Trabalhando com </w:t>
-      </w:r>
-      <w:proofErr w:type="spellStart"/>
-      <w:r>
-        <w:rPr>
-          <w:b/>
-          <w:sz w:val="32"/>
-        </w:rPr>
-        <w:t>issues</w:t>
-      </w:r>
-      <w:proofErr w:type="spellEnd"/>
-      <w:r>
-        <w:t>:</w:t>
-      </w:r>
-    </w:p>
-    <w:p>
-      <w:pPr>
-        <w:pStyle w:val="SemEspaamento"/>
-        <w:ind w:firstLine="708"/>
-      </w:pPr>
-      <w:r>
-        <w:t>É possível apontar erros/problemas (</w:t>
-      </w:r>
-      <w:proofErr w:type="spellStart"/>
-      <w:r>
-        <w:t>issues</w:t>
-      </w:r>
-      <w:proofErr w:type="spellEnd"/>
-      <w:r>
-        <w:t xml:space="preserve">) nos projetos no </w:t>
-      </w:r>
-      <w:proofErr w:type="spellStart"/>
-      <w:r>
-        <w:t>Github</w:t>
-      </w:r>
-      <w:proofErr w:type="spellEnd"/>
-      <w:r>
-        <w:t>. Seja um erro de digitação, ou código.</w:t>
-      </w:r>
-    </w:p>
-    <w:p>
-      <w:pPr>
-        <w:pStyle w:val="SemEspaamento"/>
-        <w:ind w:firstLine="708"/>
-      </w:pPr>
-      <w:r>
-        <w:t>Vá até a aba “</w:t>
-      </w:r>
-      <w:proofErr w:type="spellStart"/>
-      <w:r>
-        <w:t>issues</w:t>
-      </w:r>
-      <w:proofErr w:type="spellEnd"/>
-      <w:r>
-        <w:t>” e lá você pode criar uma espécie de tópico, com título e corpo, onde você pode detalhar o problema encontrado no projeto.</w:t>
-      </w:r>
-    </w:p>
-    <w:p>
-      <w:pPr>
-        <w:pStyle w:val="SemEspaamento"/>
-        <w:ind w:left="3540" w:firstLine="708"/>
-      </w:pPr>
-      <w:r>
-        <w:rPr>
-          <w:noProof/>
-          <w:lang w:eastAsia="pt-BR"/>
-        </w:rPr>
-        <w:drawing>
-          <wp:inline distT="0" distB="0" distL="0" distR="0" wp14:anchorId="7E7828B6" wp14:editId="4BB64047">
-            <wp:extent cx="1838325" cy="1133475"/>
-            <wp:effectExtent l="0" t="0" r="9525" b="9525"/>
-            <wp:docPr id="18" name="Imagem 18"/>
             <wp:cNvGraphicFramePr>
               <a:graphicFrameLocks xmlns:a="http://schemas.openxmlformats.org/drawingml/2006/main" noChangeAspect="1"/>
             </wp:cNvGraphicFramePr>
@@ -12942,6 +12010,999 @@
                   <pic:spPr>
                     <a:xfrm>
                       <a:off x="0" y="0"/>
+                      <a:ext cx="1745410" cy="1490267"/>
+                    </a:xfrm>
+                    <a:prstGeom prst="rect">
+                      <a:avLst/>
+                    </a:prstGeom>
+                  </pic:spPr>
+                </pic:pic>
+              </a:graphicData>
+            </a:graphic>
+          </wp:inline>
+        </w:drawing>
+      </w:r>
+    </w:p>
+    <w:p>
+      <w:pPr>
+        <w:pStyle w:val="SemEspaamento"/>
+      </w:pPr>
+    </w:p>
+    <w:p>
+      <w:pPr>
+        <w:pStyle w:val="SemEspaamento"/>
+      </w:pPr>
+      <w:r>
+        <w:tab/>
+      </w:r>
+      <w:r>
+        <w:t xml:space="preserve">Ao abrir a pasta baixada pelo </w:t>
+      </w:r>
+      <w:proofErr w:type="spellStart"/>
+      <w:r>
+        <w:t>git</w:t>
+      </w:r>
+      <w:proofErr w:type="spellEnd"/>
+      <w:r>
+        <w:t xml:space="preserve"> clone ou download manual, não será necessário dar &lt;</w:t>
+      </w:r>
+      <w:proofErr w:type="spellStart"/>
+      <w:r>
+        <w:t>git</w:t>
+      </w:r>
+      <w:proofErr w:type="spellEnd"/>
+      <w:r>
+        <w:t xml:space="preserve"> </w:t>
+      </w:r>
+      <w:proofErr w:type="spellStart"/>
+      <w:r>
+        <w:t>init</w:t>
+      </w:r>
+      <w:proofErr w:type="spellEnd"/>
+      <w:r>
+        <w:t>&gt; nela.</w:t>
+      </w:r>
+      <w:r>
+        <w:t xml:space="preserve"> Ela já foi iniciada.</w:t>
+      </w:r>
+    </w:p>
+    <w:p>
+      <w:pPr>
+        <w:pStyle w:val="SemEspaamento"/>
+      </w:pPr>
+      <w:r>
+        <w:tab/>
+      </w:r>
+      <w:r>
+        <w:t xml:space="preserve">Para atualizar seu projeto com o que há no </w:t>
+      </w:r>
+      <w:proofErr w:type="spellStart"/>
+      <w:r>
+        <w:t>github</w:t>
+      </w:r>
+      <w:proofErr w:type="spellEnd"/>
+      <w:r>
+        <w:t>, utilize o comando:</w:t>
+      </w:r>
+    </w:p>
+    <w:p>
+      <w:pPr>
+        <w:pStyle w:val="SemEspaamento"/>
+        <w:ind w:left="2832" w:firstLine="708"/>
+      </w:pPr>
+      <w:r>
+        <w:t>&lt;</w:t>
+      </w:r>
+      <w:proofErr w:type="spellStart"/>
+      <w:r>
+        <w:rPr>
+          <w:b/>
+          <w:sz w:val="24"/>
+        </w:rPr>
+        <w:t>git</w:t>
+      </w:r>
+      <w:proofErr w:type="spellEnd"/>
+      <w:r>
+        <w:rPr>
+          <w:b/>
+          <w:sz w:val="24"/>
+        </w:rPr>
+        <w:t xml:space="preserve"> </w:t>
+      </w:r>
+      <w:proofErr w:type="spellStart"/>
+      <w:r>
+        <w:rPr>
+          <w:b/>
+          <w:sz w:val="24"/>
+        </w:rPr>
+        <w:t>pull</w:t>
+      </w:r>
+      <w:proofErr w:type="spellEnd"/>
+      <w:r>
+        <w:rPr>
+          <w:b/>
+          <w:sz w:val="24"/>
+        </w:rPr>
+        <w:t xml:space="preserve"> </w:t>
+      </w:r>
+      <w:proofErr w:type="spellStart"/>
+      <w:r>
+        <w:rPr>
+          <w:b/>
+          <w:sz w:val="24"/>
+        </w:rPr>
+        <w:t>origin</w:t>
+      </w:r>
+      <w:proofErr w:type="spellEnd"/>
+      <w:r>
+        <w:rPr>
+          <w:b/>
+          <w:sz w:val="24"/>
+        </w:rPr>
+        <w:t xml:space="preserve"> </w:t>
+      </w:r>
+      <w:proofErr w:type="spellStart"/>
+      <w:r>
+        <w:rPr>
+          <w:b/>
+          <w:sz w:val="24"/>
+        </w:rPr>
+        <w:t>suaBranch</w:t>
+      </w:r>
+      <w:proofErr w:type="spellEnd"/>
+      <w:r>
+        <w:t>&gt;</w:t>
+      </w:r>
+    </w:p>
+    <w:p>
+      <w:pPr>
+        <w:pStyle w:val="SemEspaamento"/>
+      </w:pPr>
+      <w:r>
+        <w:tab/>
+      </w:r>
+      <w:r>
+        <w:t xml:space="preserve">A </w:t>
+      </w:r>
+      <w:proofErr w:type="spellStart"/>
+      <w:r>
+        <w:t>branch</w:t>
+      </w:r>
+      <w:proofErr w:type="spellEnd"/>
+      <w:r>
+        <w:t xml:space="preserve"> pode ser a que voc</w:t>
+      </w:r>
+      <w:r>
+        <w:t>ê desejar. Eu fiz um teste e apenas digitei &lt;</w:t>
+      </w:r>
+      <w:proofErr w:type="spellStart"/>
+      <w:r>
+        <w:t>git</w:t>
+      </w:r>
+      <w:proofErr w:type="spellEnd"/>
+      <w:r>
+        <w:t xml:space="preserve"> </w:t>
+      </w:r>
+      <w:proofErr w:type="spellStart"/>
+      <w:r>
+        <w:t>pull</w:t>
+      </w:r>
+      <w:proofErr w:type="spellEnd"/>
+      <w:r>
+        <w:t xml:space="preserve">&gt;, e foi atualizada a </w:t>
+      </w:r>
+      <w:proofErr w:type="spellStart"/>
+      <w:r>
+        <w:t>branch</w:t>
+      </w:r>
+      <w:proofErr w:type="spellEnd"/>
+      <w:r>
+        <w:t xml:space="preserve"> em que eu estava.</w:t>
+      </w:r>
+    </w:p>
+    <w:p>
+      <w:pPr>
+        <w:pStyle w:val="SemEspaamento"/>
+      </w:pPr>
+    </w:p>
+    <w:p>
+      <w:pPr>
+        <w:pStyle w:val="SemEspaamento"/>
+        <w:numPr>
+          <w:ilvl w:val="0"/>
+          <w:numId w:val="2"/>
+        </w:numPr>
+      </w:pPr>
+      <w:r>
+        <w:t>Para verificar se há alguma atualização no repositório remoto, primeiro utilize o</w:t>
+      </w:r>
+      <w:r>
+        <w:t>s</w:t>
+      </w:r>
+      <w:r>
+        <w:t xml:space="preserve"> comando</w:t>
+      </w:r>
+      <w:r>
+        <w:t>s</w:t>
+      </w:r>
+      <w:r>
+        <w:t xml:space="preserve"> seguinte</w:t>
+      </w:r>
+      <w:r>
+        <w:t>s</w:t>
+      </w:r>
+      <w:r>
+        <w:t>:</w:t>
+      </w:r>
+    </w:p>
+    <w:p>
+      <w:pPr>
+        <w:pStyle w:val="SemEspaamento"/>
+      </w:pPr>
+      <w:r>
+        <w:t>&lt;</w:t>
+      </w:r>
+      <w:proofErr w:type="spellStart"/>
+      <w:r>
+        <w:rPr>
+          <w:b/>
+          <w:sz w:val="24"/>
+        </w:rPr>
+        <w:t>git</w:t>
+      </w:r>
+      <w:proofErr w:type="spellEnd"/>
+      <w:r>
+        <w:rPr>
+          <w:b/>
+          <w:sz w:val="24"/>
+        </w:rPr>
+        <w:t xml:space="preserve"> </w:t>
+      </w:r>
+      <w:proofErr w:type="spellStart"/>
+      <w:r>
+        <w:rPr>
+          <w:b/>
+          <w:sz w:val="24"/>
+        </w:rPr>
+        <w:t>remote</w:t>
+      </w:r>
+      <w:proofErr w:type="spellEnd"/>
+      <w:r>
+        <w:rPr>
+          <w:b/>
+          <w:sz w:val="24"/>
+        </w:rPr>
+        <w:t xml:space="preserve"> </w:t>
+      </w:r>
+      <w:proofErr w:type="spellStart"/>
+      <w:r>
+        <w:rPr>
+          <w:b/>
+          <w:sz w:val="24"/>
+        </w:rPr>
+        <w:t>update</w:t>
+      </w:r>
+      <w:proofErr w:type="spellEnd"/>
+      <w:r>
+        <w:t>&gt;</w:t>
+      </w:r>
+      <w:r>
+        <w:t xml:space="preserve"> Para atualizar as referências remotas;</w:t>
+      </w:r>
+    </w:p>
+    <w:p>
+      <w:pPr>
+        <w:pStyle w:val="SemEspaamento"/>
+      </w:pPr>
+      <w:r>
+        <w:tab/>
+        <w:t xml:space="preserve">E depois </w:t>
+      </w:r>
+    </w:p>
+    <w:p>
+      <w:pPr>
+        <w:pStyle w:val="SemEspaamento"/>
+      </w:pPr>
+      <w:r>
+        <w:t>&lt;</w:t>
+      </w:r>
+      <w:proofErr w:type="spellStart"/>
+      <w:r>
+        <w:rPr>
+          <w:b/>
+          <w:sz w:val="24"/>
+        </w:rPr>
+        <w:t>git</w:t>
+      </w:r>
+      <w:proofErr w:type="spellEnd"/>
+      <w:r>
+        <w:rPr>
+          <w:b/>
+          <w:sz w:val="24"/>
+        </w:rPr>
+        <w:t xml:space="preserve"> status –uno</w:t>
+      </w:r>
+      <w:r>
+        <w:t>&gt; Esse comando dirá se</w:t>
+      </w:r>
+      <w:r>
+        <w:t xml:space="preserve"> o</w:t>
+      </w:r>
+      <w:r>
+        <w:t xml:space="preserve"> </w:t>
+      </w:r>
+      <w:r>
+        <w:t xml:space="preserve">seu ramo no </w:t>
+      </w:r>
+      <w:r>
+        <w:t>seu repositório local está atrás, a par, ou na frente do repositório remoto.</w:t>
+      </w:r>
+    </w:p>
+    <w:p>
+      <w:pPr>
+        <w:pStyle w:val="SemEspaamento"/>
+        <w:ind w:firstLine="708"/>
+      </w:pPr>
+    </w:p>
+    <w:p>
+      <w:pPr>
+        <w:pStyle w:val="SemEspaamento"/>
+        <w:ind w:firstLine="708"/>
+      </w:pPr>
+      <w:r>
+        <w:t xml:space="preserve">Se no comando </w:t>
+      </w:r>
+      <w:proofErr w:type="spellStart"/>
+      <w:r>
+        <w:t>remote</w:t>
+      </w:r>
+      <w:proofErr w:type="spellEnd"/>
+      <w:r>
+        <w:t xml:space="preserve"> </w:t>
+      </w:r>
+      <w:proofErr w:type="spellStart"/>
+      <w:r>
+        <w:t>update</w:t>
+      </w:r>
+      <w:proofErr w:type="spellEnd"/>
+      <w:r>
+        <w:t xml:space="preserve"> você utilizar o –v &lt;</w:t>
+      </w:r>
+      <w:proofErr w:type="spellStart"/>
+      <w:r>
+        <w:t>git</w:t>
+      </w:r>
+      <w:proofErr w:type="spellEnd"/>
+      <w:r>
+        <w:t xml:space="preserve"> </w:t>
+      </w:r>
+      <w:proofErr w:type="spellStart"/>
+      <w:r>
+        <w:t>remote</w:t>
+      </w:r>
+      <w:proofErr w:type="spellEnd"/>
+      <w:r>
+        <w:t xml:space="preserve"> -v </w:t>
+      </w:r>
+      <w:proofErr w:type="spellStart"/>
+      <w:r>
+        <w:t>update</w:t>
+      </w:r>
+      <w:proofErr w:type="spellEnd"/>
+      <w:r>
+        <w:t xml:space="preserve">&gt; então não precisará mais de nenhum comando, pois ele indicará quais </w:t>
+      </w:r>
+      <w:proofErr w:type="spellStart"/>
+      <w:r>
+        <w:t>branches</w:t>
+      </w:r>
+      <w:proofErr w:type="spellEnd"/>
+      <w:r>
+        <w:t xml:space="preserve"> foram atualizadas (visualmente é meio ruim). </w:t>
+      </w:r>
+    </w:p>
+    <w:p>
+      <w:pPr>
+        <w:pStyle w:val="SemEspaamento"/>
+        <w:ind w:firstLine="708"/>
+      </w:pPr>
+    </w:p>
+    <w:p>
+      <w:pPr>
+        <w:pStyle w:val="SemEspaamento"/>
+      </w:pPr>
+      <w:r>
+        <w:rPr>
+          <w:b/>
+          <w:shd w:val="clear" w:color="auto" w:fill="B2A1C7" w:themeFill="accent4" w:themeFillTint="99"/>
+        </w:rPr>
+        <w:t xml:space="preserve">Aula </w:t>
+      </w:r>
+      <w:r>
+        <w:rPr>
+          <w:b/>
+          <w:shd w:val="clear" w:color="auto" w:fill="B2A1C7" w:themeFill="accent4" w:themeFillTint="99"/>
+        </w:rPr>
+        <w:t>40</w:t>
+      </w:r>
+      <w:r>
+        <w:rPr>
+          <w:b/>
+        </w:rPr>
+        <w:t xml:space="preserve">. </w:t>
+      </w:r>
+      <w:r>
+        <w:rPr>
+          <w:b/>
+          <w:sz w:val="32"/>
+        </w:rPr>
+        <w:t>Adicionando colaboradores no seu projeto</w:t>
+      </w:r>
+      <w:r>
+        <w:t>:</w:t>
+      </w:r>
+    </w:p>
+    <w:p>
+      <w:pPr>
+        <w:pStyle w:val="SemEspaamento"/>
+      </w:pPr>
+    </w:p>
+    <w:p>
+      <w:pPr>
+        <w:pStyle w:val="SemEspaamento"/>
+        <w:ind w:firstLine="708"/>
+      </w:pPr>
+      <w:r>
+        <w:t xml:space="preserve">Colaboradores podem dar </w:t>
+      </w:r>
+      <w:proofErr w:type="spellStart"/>
+      <w:r>
+        <w:t>pull</w:t>
+      </w:r>
+      <w:proofErr w:type="spellEnd"/>
+      <w:r>
+        <w:t xml:space="preserve"> no projeto. Mesmo que um projeto seja público, apenas colaboradores podem altera-lo.</w:t>
+      </w:r>
+    </w:p>
+    <w:p>
+      <w:pPr>
+        <w:pStyle w:val="SemEspaamento"/>
+        <w:ind w:firstLine="708"/>
+      </w:pPr>
+    </w:p>
+    <w:p>
+      <w:pPr>
+        <w:pStyle w:val="SemEspaamento"/>
+        <w:ind w:firstLine="708"/>
+      </w:pPr>
+      <w:r>
+        <w:t xml:space="preserve">Para adicionar colaboradores, vá ao seu repositório -&gt; settings -&gt; </w:t>
+      </w:r>
+      <w:proofErr w:type="spellStart"/>
+      <w:r>
+        <w:t>manage</w:t>
+      </w:r>
+      <w:proofErr w:type="spellEnd"/>
+      <w:r>
+        <w:t xml:space="preserve"> </w:t>
+      </w:r>
+      <w:proofErr w:type="spellStart"/>
+      <w:r>
+        <w:t>access</w:t>
+      </w:r>
+      <w:proofErr w:type="spellEnd"/>
+      <w:r>
+        <w:t xml:space="preserve"> -&gt; Invite a </w:t>
+      </w:r>
+      <w:proofErr w:type="spellStart"/>
+      <w:r>
+        <w:t>collaborator</w:t>
+      </w:r>
+      <w:proofErr w:type="spellEnd"/>
+    </w:p>
+    <w:p>
+      <w:pPr>
+        <w:pStyle w:val="SemEspaamento"/>
+        <w:ind w:firstLine="708"/>
+      </w:pPr>
+      <w:r>
+        <w:t>Adicione o e-mail da conta do colaborador desejado.</w:t>
+      </w:r>
+    </w:p>
+    <w:p>
+      <w:pPr>
+        <w:pStyle w:val="SemEspaamento"/>
+      </w:pPr>
+    </w:p>
+    <w:p>
+      <w:pPr>
+        <w:pStyle w:val="SemEspaamento"/>
+      </w:pPr>
+      <w:r>
+        <w:rPr>
+          <w:b/>
+          <w:shd w:val="clear" w:color="auto" w:fill="B2A1C7" w:themeFill="accent4" w:themeFillTint="99"/>
+        </w:rPr>
+        <w:t xml:space="preserve">Aula </w:t>
+      </w:r>
+      <w:r>
+        <w:rPr>
+          <w:b/>
+          <w:shd w:val="clear" w:color="auto" w:fill="B2A1C7" w:themeFill="accent4" w:themeFillTint="99"/>
+        </w:rPr>
+        <w:t>4</w:t>
+      </w:r>
+      <w:r>
+        <w:rPr>
+          <w:b/>
+          <w:shd w:val="clear" w:color="auto" w:fill="B2A1C7" w:themeFill="accent4" w:themeFillTint="99"/>
+        </w:rPr>
+        <w:t>3</w:t>
+      </w:r>
+      <w:r>
+        <w:rPr>
+          <w:b/>
+        </w:rPr>
+        <w:t xml:space="preserve">. </w:t>
+      </w:r>
+      <w:r>
+        <w:rPr>
+          <w:b/>
+          <w:sz w:val="32"/>
+        </w:rPr>
+        <w:t xml:space="preserve">Desfazendo </w:t>
+      </w:r>
+      <w:proofErr w:type="spellStart"/>
+      <w:r>
+        <w:rPr>
+          <w:b/>
+          <w:sz w:val="32"/>
+        </w:rPr>
+        <w:t>revert</w:t>
+      </w:r>
+      <w:proofErr w:type="spellEnd"/>
+      <w:r>
+        <w:rPr>
+          <w:b/>
+          <w:sz w:val="32"/>
+        </w:rPr>
+        <w:t xml:space="preserve"> e reset</w:t>
+      </w:r>
+      <w:r>
+        <w:t>:</w:t>
+      </w:r>
+    </w:p>
+    <w:p>
+      <w:pPr>
+        <w:pStyle w:val="SemEspaamento"/>
+      </w:pPr>
+    </w:p>
+    <w:p>
+      <w:pPr>
+        <w:pStyle w:val="SemEspaamento"/>
+        <w:ind w:firstLine="708"/>
+      </w:pPr>
+      <w:r>
+        <w:t xml:space="preserve">O </w:t>
+      </w:r>
+      <w:proofErr w:type="spellStart"/>
+      <w:r>
+        <w:t>revert</w:t>
+      </w:r>
+      <w:proofErr w:type="spellEnd"/>
+      <w:r>
+        <w:t xml:space="preserve"> reverte o último </w:t>
+      </w:r>
+      <w:proofErr w:type="spellStart"/>
+      <w:r>
+        <w:t>commit</w:t>
+      </w:r>
+      <w:proofErr w:type="spellEnd"/>
+      <w:r>
+        <w:t xml:space="preserve"> e cria um outro. Basicamente, esse novo </w:t>
+      </w:r>
+      <w:proofErr w:type="spellStart"/>
+      <w:r>
+        <w:t>commit</w:t>
+      </w:r>
+      <w:proofErr w:type="spellEnd"/>
+      <w:r>
+        <w:t xml:space="preserve"> será igual ao último antes do </w:t>
+      </w:r>
+      <w:proofErr w:type="spellStart"/>
+      <w:r>
+        <w:t>commit</w:t>
+      </w:r>
+      <w:proofErr w:type="spellEnd"/>
+      <w:r>
+        <w:t xml:space="preserve"> revertido. Isso serve para olhar o log e saber o que foi revertido.</w:t>
+      </w:r>
+    </w:p>
+    <w:p>
+      <w:pPr>
+        <w:pStyle w:val="SemEspaamento"/>
+      </w:pPr>
+      <w:r>
+        <w:tab/>
+        <w:t>&lt;</w:t>
+      </w:r>
+      <w:proofErr w:type="spellStart"/>
+      <w:r>
+        <w:rPr>
+          <w:b/>
+        </w:rPr>
+        <w:t>git</w:t>
+      </w:r>
+      <w:proofErr w:type="spellEnd"/>
+      <w:r>
+        <w:rPr>
+          <w:b/>
+        </w:rPr>
+        <w:t xml:space="preserve"> </w:t>
+      </w:r>
+      <w:proofErr w:type="spellStart"/>
+      <w:r>
+        <w:rPr>
+          <w:b/>
+        </w:rPr>
+        <w:t>revert</w:t>
+      </w:r>
+      <w:proofErr w:type="spellEnd"/>
+      <w:r>
+        <w:rPr>
+          <w:b/>
+        </w:rPr>
+        <w:t xml:space="preserve"> 0000000</w:t>
+      </w:r>
+      <w:r>
+        <w:t xml:space="preserve">&gt; sendo os 0 o número </w:t>
+      </w:r>
+      <w:proofErr w:type="spellStart"/>
+      <w:r>
+        <w:t>hash</w:t>
+      </w:r>
+      <w:proofErr w:type="spellEnd"/>
+      <w:r>
+        <w:t xml:space="preserve"> do </w:t>
+      </w:r>
+      <w:proofErr w:type="spellStart"/>
+      <w:r>
+        <w:t>commit</w:t>
+      </w:r>
+      <w:proofErr w:type="spellEnd"/>
+      <w:r>
+        <w:t xml:space="preserve"> alvo (basta os 7 primeiros números)</w:t>
+      </w:r>
+    </w:p>
+    <w:p>
+      <w:pPr>
+        <w:pStyle w:val="SemEspaamento"/>
+      </w:pPr>
+      <w:r>
+        <w:tab/>
+        <w:t xml:space="preserve">Já o reset reverte o último </w:t>
+      </w:r>
+      <w:proofErr w:type="spellStart"/>
+      <w:r>
+        <w:t>commit</w:t>
+      </w:r>
+      <w:proofErr w:type="spellEnd"/>
+      <w:r>
+        <w:t xml:space="preserve"> mas não cria outro. Ele apenas apaga o último </w:t>
+      </w:r>
+      <w:proofErr w:type="spellStart"/>
+      <w:r>
+        <w:t>commit</w:t>
+      </w:r>
+      <w:proofErr w:type="spellEnd"/>
+      <w:r>
+        <w:t>. Esse assunto foi visto na aula 25.</w:t>
+      </w:r>
+    </w:p>
+    <w:p>
+      <w:pPr>
+        <w:pStyle w:val="SemEspaamento"/>
+      </w:pPr>
+    </w:p>
+    <w:p>
+      <w:pPr>
+        <w:pStyle w:val="SemEspaamento"/>
+      </w:pPr>
+    </w:p>
+    <w:p>
+      <w:pPr>
+        <w:pStyle w:val="SemEspaamento"/>
+      </w:pPr>
+    </w:p>
+    <w:p>
+      <w:pPr>
+        <w:pStyle w:val="SemEspaamento"/>
+      </w:pPr>
+    </w:p>
+    <w:p>
+      <w:pPr>
+        <w:pStyle w:val="SemEspaamento"/>
+      </w:pPr>
+    </w:p>
+    <w:p>
+      <w:pPr>
+        <w:pStyle w:val="SemEspaamento"/>
+      </w:pPr>
+    </w:p>
+    <w:p>
+      <w:pPr>
+        <w:pStyle w:val="SemEspaamento"/>
+      </w:pPr>
+    </w:p>
+    <w:p>
+      <w:pPr>
+        <w:pStyle w:val="SemEspaamento"/>
+      </w:pPr>
+    </w:p>
+    <w:p>
+      <w:pPr>
+        <w:pStyle w:val="SemEspaamento"/>
+      </w:pPr>
+    </w:p>
+    <w:p>
+      <w:pPr>
+        <w:pStyle w:val="SemEspaamento"/>
+      </w:pPr>
+      <w:r>
+        <w:rPr>
+          <w:b/>
+          <w:shd w:val="clear" w:color="auto" w:fill="B2A1C7" w:themeFill="accent4" w:themeFillTint="99"/>
+        </w:rPr>
+        <w:t xml:space="preserve">Aula </w:t>
+      </w:r>
+      <w:r>
+        <w:rPr>
+          <w:b/>
+          <w:shd w:val="clear" w:color="auto" w:fill="B2A1C7" w:themeFill="accent4" w:themeFillTint="99"/>
+        </w:rPr>
+        <w:t>44</w:t>
+      </w:r>
+      <w:r>
+        <w:rPr>
+          <w:b/>
+        </w:rPr>
+        <w:t xml:space="preserve">. </w:t>
+      </w:r>
+      <w:r>
+        <w:rPr>
+          <w:b/>
+          <w:sz w:val="32"/>
+        </w:rPr>
+        <w:t>Resolvendo conflitos</w:t>
+      </w:r>
+      <w:r>
+        <w:t>:</w:t>
+      </w:r>
+    </w:p>
+    <w:p>
+      <w:pPr>
+        <w:pStyle w:val="SemEspaamento"/>
+        <w:ind w:firstLine="708"/>
+      </w:pPr>
+      <w:r>
+        <w:t xml:space="preserve">O arquivo ser rejeitado no </w:t>
+      </w:r>
+      <w:proofErr w:type="spellStart"/>
+      <w:r>
+        <w:t>Github</w:t>
+      </w:r>
+      <w:proofErr w:type="spellEnd"/>
+      <w:r>
+        <w:t xml:space="preserve"> não significa que ocorreu conflito. O arquivo pode ser rejeitado, por exemplo, porque está desatualizado em relação ao remoto. Um </w:t>
+      </w:r>
+      <w:proofErr w:type="spellStart"/>
+      <w:r>
+        <w:t>pull</w:t>
+      </w:r>
+      <w:proofErr w:type="spellEnd"/>
+      <w:r>
+        <w:t xml:space="preserve"> seguido do </w:t>
+      </w:r>
+      <w:proofErr w:type="spellStart"/>
+      <w:r>
+        <w:t>push</w:t>
+      </w:r>
+      <w:proofErr w:type="spellEnd"/>
+      <w:r>
+        <w:t xml:space="preserve"> resolve esse problema.</w:t>
+      </w:r>
+    </w:p>
+    <w:p>
+      <w:pPr>
+        <w:pStyle w:val="SemEspaamento"/>
+        <w:ind w:firstLine="708"/>
+      </w:pPr>
+      <w:r>
+        <w:t xml:space="preserve">Quando ocorre um conflito no </w:t>
+      </w:r>
+      <w:proofErr w:type="spellStart"/>
+      <w:r>
+        <w:t>G</w:t>
+      </w:r>
+      <w:r>
+        <w:t>ithub</w:t>
+      </w:r>
+      <w:proofErr w:type="spellEnd"/>
+      <w:r>
+        <w:t xml:space="preserve"> (por causa de </w:t>
+      </w:r>
+      <w:r>
+        <w:t>dois ou mais usuários fazerem modificações em um mesmo arquivo do projeto</w:t>
+      </w:r>
+      <w:r>
+        <w:t xml:space="preserve">), o </w:t>
+      </w:r>
+      <w:proofErr w:type="spellStart"/>
+      <w:r>
+        <w:t>git</w:t>
+      </w:r>
+      <w:proofErr w:type="spellEnd"/>
+      <w:r>
+        <w:t xml:space="preserve"> vai sugerir um </w:t>
+      </w:r>
+      <w:proofErr w:type="spellStart"/>
+      <w:r>
+        <w:t>pull</w:t>
+      </w:r>
+      <w:proofErr w:type="spellEnd"/>
+      <w:r>
+        <w:t xml:space="preserve"> para atualizar. Nesse </w:t>
+      </w:r>
+      <w:proofErr w:type="spellStart"/>
+      <w:r>
+        <w:t>pull</w:t>
+      </w:r>
+      <w:proofErr w:type="spellEnd"/>
+      <w:r>
+        <w:t xml:space="preserve">, o arquivo de conflito conterá as duas mudanças conflituosas, e você deverá decidir qual delas vai permanecer. Depois de escolher e ajeitar o arquivo, dê um </w:t>
+      </w:r>
+      <w:proofErr w:type="spellStart"/>
+      <w:r>
+        <w:t>commit</w:t>
+      </w:r>
+      <w:proofErr w:type="spellEnd"/>
+      <w:r>
+        <w:t xml:space="preserve"> e um </w:t>
+      </w:r>
+      <w:proofErr w:type="spellStart"/>
+      <w:r>
+        <w:t>push</w:t>
+      </w:r>
+      <w:proofErr w:type="spellEnd"/>
+      <w:r>
+        <w:t xml:space="preserve">. </w:t>
+      </w:r>
+    </w:p>
+    <w:p>
+      <w:pPr>
+        <w:pStyle w:val="SemEspaamento"/>
+      </w:pPr>
+    </w:p>
+    <w:p>
+      <w:pPr>
+        <w:pStyle w:val="SemEspaamento"/>
+      </w:pPr>
+      <w:r>
+        <w:rPr>
+          <w:b/>
+          <w:shd w:val="clear" w:color="auto" w:fill="B2A1C7" w:themeFill="accent4" w:themeFillTint="99"/>
+        </w:rPr>
+        <w:t xml:space="preserve">Aula </w:t>
+      </w:r>
+      <w:r>
+        <w:rPr>
+          <w:b/>
+          <w:shd w:val="clear" w:color="auto" w:fill="B2A1C7" w:themeFill="accent4" w:themeFillTint="99"/>
+        </w:rPr>
+        <w:t>50</w:t>
+      </w:r>
+      <w:r>
+        <w:rPr>
+          <w:b/>
+        </w:rPr>
+        <w:t xml:space="preserve">. </w:t>
+      </w:r>
+      <w:r>
+        <w:rPr>
+          <w:b/>
+          <w:sz w:val="32"/>
+        </w:rPr>
+        <w:t xml:space="preserve">Trabalhando com </w:t>
+      </w:r>
+      <w:proofErr w:type="spellStart"/>
+      <w:r>
+        <w:rPr>
+          <w:b/>
+          <w:sz w:val="32"/>
+        </w:rPr>
+        <w:t>issues</w:t>
+      </w:r>
+      <w:proofErr w:type="spellEnd"/>
+      <w:r>
+        <w:t>:</w:t>
+      </w:r>
+    </w:p>
+    <w:p>
+      <w:pPr>
+        <w:pStyle w:val="SemEspaamento"/>
+        <w:ind w:firstLine="708"/>
+      </w:pPr>
+      <w:r>
+        <w:t>É possível apontar erros/problemas (</w:t>
+      </w:r>
+      <w:proofErr w:type="spellStart"/>
+      <w:r>
+        <w:t>issues</w:t>
+      </w:r>
+      <w:proofErr w:type="spellEnd"/>
+      <w:r>
+        <w:t xml:space="preserve">) nos projetos no </w:t>
+      </w:r>
+      <w:proofErr w:type="spellStart"/>
+      <w:r>
+        <w:t>Github</w:t>
+      </w:r>
+      <w:proofErr w:type="spellEnd"/>
+      <w:r>
+        <w:t>. Seja um erro de digitação, ou código.</w:t>
+      </w:r>
+    </w:p>
+    <w:p>
+      <w:pPr>
+        <w:pStyle w:val="SemEspaamento"/>
+        <w:ind w:firstLine="708"/>
+      </w:pPr>
+      <w:r>
+        <w:t>Vá até a aba “</w:t>
+      </w:r>
+      <w:proofErr w:type="spellStart"/>
+      <w:r>
+        <w:t>issues</w:t>
+      </w:r>
+      <w:proofErr w:type="spellEnd"/>
+      <w:r>
+        <w:t>” e lá você pode criar uma espécie de tópico, com título e corpo, onde você pode detalhar o problema encontrado no projeto.</w:t>
+      </w:r>
+    </w:p>
+    <w:p>
+      <w:pPr>
+        <w:pStyle w:val="SemEspaamento"/>
+        <w:ind w:left="3540" w:firstLine="708"/>
+      </w:pPr>
+      <w:r>
+        <w:rPr>
+          <w:noProof/>
+          <w:lang w:eastAsia="pt-BR"/>
+        </w:rPr>
+        <w:drawing>
+          <wp:inline distT="0" distB="0" distL="0" distR="0" wp14:anchorId="7E7828B6" wp14:editId="4BB64047">
+            <wp:extent cx="1838325" cy="1133475"/>
+            <wp:effectExtent l="0" t="0" r="9525" b="9525"/>
+            <wp:docPr id="18" name="Imagem 18"/>
+            <wp:cNvGraphicFramePr>
+              <a:graphicFrameLocks xmlns:a="http://schemas.openxmlformats.org/drawingml/2006/main" noChangeAspect="1"/>
+            </wp:cNvGraphicFramePr>
+            <a:graphic xmlns:a="http://schemas.openxmlformats.org/drawingml/2006/main">
+              <a:graphicData uri="http://schemas.openxmlformats.org/drawingml/2006/picture">
+                <pic:pic xmlns:pic="http://schemas.openxmlformats.org/drawingml/2006/picture">
+                  <pic:nvPicPr>
+                    <pic:cNvPr id="0" name=""/>
+                    <pic:cNvPicPr/>
+                  </pic:nvPicPr>
+                  <pic:blipFill>
+                    <a:blip r:embed="rId33"/>
+                    <a:stretch>
+                      <a:fillRect/>
+                    </a:stretch>
+                  </pic:blipFill>
+                  <pic:spPr>
+                    <a:xfrm>
+                      <a:off x="0" y="0"/>
                       <a:ext cx="1838325" cy="1133475"/>
                     </a:xfrm>
                     <a:prstGeom prst="rect">
@@ -13191,7 +13252,7 @@
                     </pic:cNvPicPr>
                   </pic:nvPicPr>
                   <pic:blipFill>
-                    <a:blip r:embed="rId33">
+                    <a:blip r:embed="rId34">
                       <a:extLst>
                         <a:ext uri="{28A0092B-C50C-407E-A947-70E740481C1C}">
                           <a14:useLocalDpi xmlns:a14="http://schemas.microsoft.com/office/drawing/2010/main" val="0"/>
@@ -13263,7 +13324,7 @@
                     </pic:cNvPicPr>
                   </pic:nvPicPr>
                   <pic:blipFill>
-                    <a:blip r:embed="rId34">
+                    <a:blip r:embed="rId35">
                       <a:extLst>
                         <a:ext uri="{28A0092B-C50C-407E-A947-70E740481C1C}">
                           <a14:useLocalDpi xmlns:a14="http://schemas.microsoft.com/office/drawing/2010/main" val="0"/>
@@ -13473,7 +13534,7 @@
                     </pic:cNvPicPr>
                   </pic:nvPicPr>
                   <pic:blipFill>
-                    <a:blip r:embed="rId35">
+                    <a:blip r:embed="rId36">
                       <a:extLst>
                         <a:ext uri="{28A0092B-C50C-407E-A947-70E740481C1C}">
                           <a14:useLocalDpi xmlns:a14="http://schemas.microsoft.com/office/drawing/2010/main" val="0"/>
@@ -13767,7 +13828,7 @@
                     </pic:cNvPicPr>
                   </pic:nvPicPr>
                   <pic:blipFill>
-                    <a:blip r:embed="rId36">
+                    <a:blip r:embed="rId37">
                       <a:extLst>
                         <a:ext uri="{28A0092B-C50C-407E-A947-70E740481C1C}">
                           <a14:useLocalDpi xmlns:a14="http://schemas.microsoft.com/office/drawing/2010/main" val="0"/>
@@ -13934,7 +13995,7 @@
                     </pic:cNvPicPr>
                   </pic:nvPicPr>
                   <pic:blipFill>
-                    <a:blip r:embed="rId37">
+                    <a:blip r:embed="rId38">
                       <a:extLst>
                         <a:ext uri="{28A0092B-C50C-407E-A947-70E740481C1C}">
                           <a14:useLocalDpi xmlns:a14="http://schemas.microsoft.com/office/drawing/2010/main" val="0"/>
@@ -14479,7 +14540,7 @@
                     <pic:cNvPicPr/>
                   </pic:nvPicPr>
                   <pic:blipFill>
-                    <a:blip r:embed="rId38"/>
+                    <a:blip r:embed="rId39"/>
                     <a:stretch>
                       <a:fillRect/>
                     </a:stretch>
@@ -14979,8 +15040,6 @@
       <w:r>
         <w:t xml:space="preserve">também </w:t>
       </w:r>
-      <w:bookmarkStart w:id="0" w:name="_GoBack"/>
-      <w:bookmarkEnd w:id="0"/>
       <w:r>
         <w:t xml:space="preserve">oferece ótimas ferramentas para escrever em </w:t>
       </w:r>
@@ -15110,7 +15169,7 @@
                     </pic:cNvPicPr>
                   </pic:nvPicPr>
                   <pic:blipFill>
-                    <a:blip r:embed="rId39">
+                    <a:blip r:embed="rId40">
                       <a:extLst>
                         <a:ext uri="{28A0092B-C50C-407E-A947-70E740481C1C}">
                           <a14:useLocalDpi xmlns:a14="http://schemas.microsoft.com/office/drawing/2010/main" val="0"/>
@@ -15477,7 +15536,7 @@
       <w:r>
         <w:t>: [Texto aqui](</w:t>
       </w:r>
-      <w:hyperlink r:id="rId40" w:history="1">
+      <w:hyperlink r:id="rId41" w:history="1">
         <w:r>
           <w:rPr>
             <w:rStyle w:val="Hyperlink"/>
@@ -15585,7 +15644,7 @@
                     </pic:cNvPicPr>
                   </pic:nvPicPr>
                   <pic:blipFill>
-                    <a:blip r:embed="rId41">
+                    <a:blip r:embed="rId42">
                       <a:extLst>
                         <a:ext uri="{28A0092B-C50C-407E-A947-70E740481C1C}">
                           <a14:useLocalDpi xmlns:a14="http://schemas.microsoft.com/office/drawing/2010/main" val="0"/>
@@ -15649,7 +15708,7 @@
       <w:r>
         <w:t xml:space="preserve">  </w:t>
       </w:r>
-      <w:hyperlink r:id="rId42" w:history="1">
+      <w:hyperlink r:id="rId43" w:history="1">
         <w:r>
           <w:rPr>
             <w:rStyle w:val="Hyperlink"/>
@@ -15918,7 +15977,7 @@
                     </pic:cNvPicPr>
                   </pic:nvPicPr>
                   <pic:blipFill>
-                    <a:blip r:embed="rId43">
+                    <a:blip r:embed="rId44">
                       <a:extLst>
                         <a:ext uri="{28A0092B-C50C-407E-A947-70E740481C1C}">
                           <a14:useLocalDpi xmlns:a14="http://schemas.microsoft.com/office/drawing/2010/main" val="0"/>
@@ -15993,7 +16052,7 @@
                     </pic:cNvPicPr>
                   </pic:nvPicPr>
                   <pic:blipFill>
-                    <a:blip r:embed="rId44">
+                    <a:blip r:embed="rId45">
                       <a:extLst>
                         <a:ext uri="{28A0092B-C50C-407E-A947-70E740481C1C}">
                           <a14:useLocalDpi xmlns:a14="http://schemas.microsoft.com/office/drawing/2010/main" val="0"/>
@@ -16111,7 +16170,7 @@
                     </pic:cNvPicPr>
                   </pic:nvPicPr>
                   <pic:blipFill>
-                    <a:blip r:embed="rId45">
+                    <a:blip r:embed="rId46">
                       <a:extLst>
                         <a:ext uri="{28A0092B-C50C-407E-A947-70E740481C1C}">
                           <a14:useLocalDpi xmlns:a14="http://schemas.microsoft.com/office/drawing/2010/main" val="0"/>
@@ -16269,7 +16328,7 @@
                     </pic:cNvPicPr>
                   </pic:nvPicPr>
                   <pic:blipFill>
-                    <a:blip r:embed="rId46">
+                    <a:blip r:embed="rId47">
                       <a:extLst>
                         <a:ext uri="{28A0092B-C50C-407E-A947-70E740481C1C}">
                           <a14:useLocalDpi xmlns:a14="http://schemas.microsoft.com/office/drawing/2010/main" val="0"/>
@@ -16451,7 +16510,7 @@
                     </pic:cNvPicPr>
                   </pic:nvPicPr>
                   <pic:blipFill>
-                    <a:blip r:embed="rId47">
+                    <a:blip r:embed="rId48">
                       <a:extLst>
                         <a:ext uri="{28A0092B-C50C-407E-A947-70E740481C1C}">
                           <a14:useLocalDpi xmlns:a14="http://schemas.microsoft.com/office/drawing/2010/main" val="0"/>
@@ -16583,7 +16642,7 @@
                     </pic:cNvPicPr>
                   </pic:nvPicPr>
                   <pic:blipFill>
-                    <a:blip r:embed="rId48">
+                    <a:blip r:embed="rId49">
                       <a:extLst>
                         <a:ext uri="{28A0092B-C50C-407E-A947-70E740481C1C}">
                           <a14:useLocalDpi xmlns:a14="http://schemas.microsoft.com/office/drawing/2010/main" val="0"/>
@@ -16691,7 +16750,7 @@
                     </pic:cNvPicPr>
                   </pic:nvPicPr>
                   <pic:blipFill>
-                    <a:blip r:embed="rId49">
+                    <a:blip r:embed="rId50">
                       <a:extLst>
                         <a:ext uri="{28A0092B-C50C-407E-A947-70E740481C1C}">
                           <a14:useLocalDpi xmlns:a14="http://schemas.microsoft.com/office/drawing/2010/main" val="0"/>
@@ -16906,7 +16965,7 @@
                     </pic:cNvPicPr>
                   </pic:nvPicPr>
                   <pic:blipFill>
-                    <a:blip r:embed="rId50">
+                    <a:blip r:embed="rId51">
                       <a:extLst>
                         <a:ext uri="{28A0092B-C50C-407E-A947-70E740481C1C}">
                           <a14:useLocalDpi xmlns:a14="http://schemas.microsoft.com/office/drawing/2010/main" val="0"/>
@@ -16999,7 +17058,7 @@
                     </pic:cNvPicPr>
                   </pic:nvPicPr>
                   <pic:blipFill>
-                    <a:blip r:embed="rId51">
+                    <a:blip r:embed="rId52">
                       <a:extLst>
                         <a:ext uri="{28A0092B-C50C-407E-A947-70E740481C1C}">
                           <a14:useLocalDpi xmlns:a14="http://schemas.microsoft.com/office/drawing/2010/main" val="0"/>
@@ -17194,7 +17253,7 @@
                     </pic:cNvPicPr>
                   </pic:nvPicPr>
                   <pic:blipFill>
-                    <a:blip r:embed="rId52">
+                    <a:blip r:embed="rId53">
                       <a:extLst>
                         <a:ext uri="{28A0092B-C50C-407E-A947-70E740481C1C}">
                           <a14:useLocalDpi xmlns:a14="http://schemas.microsoft.com/office/drawing/2010/main" val="0"/>
@@ -17396,7 +17455,7 @@
                     </pic:cNvPicPr>
                   </pic:nvPicPr>
                   <pic:blipFill>
-                    <a:blip r:embed="rId53">
+                    <a:blip r:embed="rId54">
                       <a:extLst>
                         <a:ext uri="{28A0092B-C50C-407E-A947-70E740481C1C}">
                           <a14:useLocalDpi xmlns:a14="http://schemas.microsoft.com/office/drawing/2010/main" val="0"/>
@@ -17482,7 +17541,7 @@
                     </pic:cNvPicPr>
                   </pic:nvPicPr>
                   <pic:blipFill>
-                    <a:blip r:embed="rId54">
+                    <a:blip r:embed="rId55">
                       <a:extLst>
                         <a:ext uri="{28A0092B-C50C-407E-A947-70E740481C1C}">
                           <a14:useLocalDpi xmlns:a14="http://schemas.microsoft.com/office/drawing/2010/main" val="0"/>
@@ -17521,6 +17580,498 @@
       <w:pPr>
         <w:pStyle w:val="SemEspaamento"/>
       </w:pPr>
+    </w:p>
+    <w:p>
+      <w:pPr>
+        <w:pStyle w:val="SemEspaamento"/>
+      </w:pPr>
+    </w:p>
+    <w:p>
+      <w:pPr>
+        <w:pStyle w:val="SemEspaamento"/>
+      </w:pPr>
+    </w:p>
+    <w:p>
+      <w:pPr>
+        <w:pStyle w:val="SemEspaamento"/>
+      </w:pPr>
+    </w:p>
+    <w:p>
+      <w:pPr>
+        <w:pStyle w:val="SemEspaamento"/>
+      </w:pPr>
+    </w:p>
+    <w:p>
+      <w:pPr>
+        <w:pStyle w:val="SemEspaamento"/>
+      </w:pPr>
+    </w:p>
+    <w:p>
+      <w:pPr>
+        <w:pStyle w:val="SemEspaamento"/>
+      </w:pPr>
+    </w:p>
+    <w:p>
+      <w:pPr>
+        <w:pStyle w:val="SemEspaamento"/>
+      </w:pPr>
+    </w:p>
+    <w:p>
+      <w:pPr>
+        <w:pStyle w:val="SemEspaamento"/>
+        <w:rPr>
+          <w:b/>
+        </w:rPr>
+      </w:pPr>
+      <w:r>
+        <w:rPr>
+          <w:b/>
+          <w:shd w:val="clear" w:color="auto" w:fill="92CDDC" w:themeFill="accent5" w:themeFillTint="99"/>
+        </w:rPr>
+        <w:lastRenderedPageBreak/>
+        <w:t>Aula 70</w:t>
+      </w:r>
+      <w:r>
+        <w:rPr>
+          <w:b/>
+        </w:rPr>
+        <w:t xml:space="preserve">. </w:t>
+      </w:r>
+      <w:r>
+        <w:rPr>
+          <w:b/>
+          <w:sz w:val="32"/>
+        </w:rPr>
+        <w:t xml:space="preserve">Criando um </w:t>
+      </w:r>
+      <w:proofErr w:type="spellStart"/>
+      <w:r>
+        <w:rPr>
+          <w:b/>
+          <w:sz w:val="32"/>
+        </w:rPr>
+        <w:t>Gist</w:t>
+      </w:r>
+      <w:proofErr w:type="spellEnd"/>
+    </w:p>
+    <w:p>
+      <w:pPr>
+        <w:pStyle w:val="SemEspaamento"/>
+      </w:pPr>
+      <w:r>
+        <w:tab/>
+      </w:r>
+      <w:proofErr w:type="spellStart"/>
+      <w:r>
+        <w:t>Gists</w:t>
+      </w:r>
+      <w:proofErr w:type="spellEnd"/>
+      <w:r>
+        <w:t xml:space="preserve"> são usados pra manter pedaços de código (</w:t>
+      </w:r>
+      <w:proofErr w:type="spellStart"/>
+      <w:r>
+        <w:t>snippets</w:t>
+      </w:r>
+      <w:proofErr w:type="spellEnd"/>
+      <w:r>
+        <w:t>) que não são específicos de nenhuma aplicação ou não são tão importantes p</w:t>
+      </w:r>
+      <w:r>
+        <w:t>a</w:t>
+      </w:r>
+      <w:r>
+        <w:t>ra terem um repositório só p</w:t>
+      </w:r>
+      <w:r>
+        <w:t>a</w:t>
+      </w:r>
+      <w:r>
+        <w:t xml:space="preserve">ra eles. Geralmente as pessoas usam os </w:t>
+      </w:r>
+      <w:proofErr w:type="spellStart"/>
+      <w:r>
+        <w:t>gists</w:t>
+      </w:r>
+      <w:proofErr w:type="spellEnd"/>
+      <w:r>
+        <w:t xml:space="preserve"> para compartilhar (ou manter em um local único) códigos que elas usam com </w:t>
+      </w:r>
+      <w:r>
+        <w:t>c</w:t>
+      </w:r>
+      <w:r>
+        <w:t>erta frequência</w:t>
+      </w:r>
+      <w:r>
+        <w:t xml:space="preserve"> (ou pretendem usar futuramente)</w:t>
+      </w:r>
+      <w:bookmarkStart w:id="0" w:name="_GoBack"/>
+      <w:bookmarkEnd w:id="0"/>
+      <w:r>
+        <w:t>. Imagine que você tem um pedaço de código que você sabe que irá usar depois (ou quer manter salvo por algum motivo), mas não vale a pena criar um novo repositório pra manter ele salvo e você quer que ele esteja disponível pra você (ou pra outras pessoas) em qualquer lugar que você esteja.</w:t>
+      </w:r>
+      <w:r>
+        <w:t xml:space="preserve"> Você pode criar um </w:t>
+      </w:r>
+      <w:proofErr w:type="spellStart"/>
+      <w:r>
+        <w:t>gist</w:t>
+      </w:r>
+      <w:proofErr w:type="spellEnd"/>
+      <w:r>
+        <w:t xml:space="preserve"> para guarda-lo. </w:t>
+      </w:r>
+    </w:p>
+    <w:p>
+      <w:pPr>
+        <w:pStyle w:val="SemEspaamento"/>
+      </w:pPr>
+    </w:p>
+    <w:p>
+      <w:pPr>
+        <w:pStyle w:val="SemEspaamento"/>
+      </w:pPr>
+      <w:r>
+        <w:tab/>
+        <w:t xml:space="preserve">Para criar um </w:t>
+      </w:r>
+      <w:proofErr w:type="spellStart"/>
+      <w:r>
+        <w:t>Gist</w:t>
+      </w:r>
+      <w:proofErr w:type="spellEnd"/>
+      <w:r>
+        <w:t>, clique no</w:t>
+      </w:r>
+      <w:proofErr w:type="gramStart"/>
+      <w:r>
+        <w:t xml:space="preserve">  </w:t>
+      </w:r>
+      <w:proofErr w:type="gramEnd"/>
+      <w:r>
+        <w:t xml:space="preserve">‘+’ no canto superior direito e vá em ‘New </w:t>
+      </w:r>
+      <w:proofErr w:type="spellStart"/>
+      <w:r>
+        <w:t>gist</w:t>
+      </w:r>
+      <w:proofErr w:type="spellEnd"/>
+      <w:r>
+        <w:t>’.</w:t>
+      </w:r>
+      <w:r>
+        <w:tab/>
+      </w:r>
+    </w:p>
+    <w:p>
+      <w:pPr>
+        <w:pStyle w:val="SemEspaamento"/>
+        <w:ind w:left="3540" w:firstLine="708"/>
+      </w:pPr>
+      <w:r>
+        <w:rPr>
+          <w:noProof/>
+          <w:lang w:eastAsia="pt-BR"/>
+        </w:rPr>
+        <w:drawing>
+          <wp:inline distT="0" distB="0" distL="0" distR="0">
+            <wp:extent cx="2047875" cy="1552575"/>
+            <wp:effectExtent l="0" t="0" r="9525" b="9525"/>
+            <wp:docPr id="27" name="Imagem 27"/>
+            <wp:cNvGraphicFramePr>
+              <a:graphicFrameLocks xmlns:a="http://schemas.openxmlformats.org/drawingml/2006/main" noChangeAspect="1"/>
+            </wp:cNvGraphicFramePr>
+            <a:graphic xmlns:a="http://schemas.openxmlformats.org/drawingml/2006/main">
+              <a:graphicData uri="http://schemas.openxmlformats.org/drawingml/2006/picture">
+                <pic:pic xmlns:pic="http://schemas.openxmlformats.org/drawingml/2006/picture">
+                  <pic:nvPicPr>
+                    <pic:cNvPr id="0" name="Picture 1"/>
+                    <pic:cNvPicPr>
+                      <a:picLocks noChangeAspect="1" noChangeArrowheads="1"/>
+                    </pic:cNvPicPr>
+                  </pic:nvPicPr>
+                  <pic:blipFill>
+                    <a:blip r:embed="rId56">
+                      <a:extLst>
+                        <a:ext uri="{28A0092B-C50C-407E-A947-70E740481C1C}">
+                          <a14:useLocalDpi xmlns:a14="http://schemas.microsoft.com/office/drawing/2010/main" val="0"/>
+                        </a:ext>
+                      </a:extLst>
+                    </a:blip>
+                    <a:srcRect/>
+                    <a:stretch>
+                      <a:fillRect/>
+                    </a:stretch>
+                  </pic:blipFill>
+                  <pic:spPr bwMode="auto">
+                    <a:xfrm>
+                      <a:off x="0" y="0"/>
+                      <a:ext cx="2047875" cy="1552575"/>
+                    </a:xfrm>
+                    <a:prstGeom prst="rect">
+                      <a:avLst/>
+                    </a:prstGeom>
+                    <a:noFill/>
+                    <a:ln>
+                      <a:noFill/>
+                    </a:ln>
+                  </pic:spPr>
+                </pic:pic>
+              </a:graphicData>
+            </a:graphic>
+          </wp:inline>
+        </w:drawing>
+      </w:r>
+    </w:p>
+    <w:p>
+      <w:pPr>
+        <w:pStyle w:val="SemEspaamento"/>
+      </w:pPr>
+    </w:p>
+    <w:p>
+      <w:pPr>
+        <w:pStyle w:val="SemEspaamento"/>
+      </w:pPr>
+      <w:r>
+        <w:tab/>
+        <w:t>Essa é a tela em que você será redirecionado:</w:t>
+      </w:r>
+    </w:p>
+    <w:p>
+      <w:pPr>
+        <w:pStyle w:val="SemEspaamento"/>
+      </w:pPr>
+      <w:r>
+        <w:tab/>
+      </w:r>
+      <w:r>
+        <w:rPr>
+          <w:noProof/>
+          <w:lang w:eastAsia="pt-BR"/>
+        </w:rPr>
+        <w:drawing>
+          <wp:inline distT="0" distB="0" distL="0" distR="0">
+            <wp:extent cx="6924675" cy="2114550"/>
+            <wp:effectExtent l="0" t="0" r="9525" b="0"/>
+            <wp:docPr id="37" name="Imagem 37"/>
+            <wp:cNvGraphicFramePr>
+              <a:graphicFrameLocks xmlns:a="http://schemas.openxmlformats.org/drawingml/2006/main" noChangeAspect="1"/>
+            </wp:cNvGraphicFramePr>
+            <a:graphic xmlns:a="http://schemas.openxmlformats.org/drawingml/2006/main">
+              <a:graphicData uri="http://schemas.openxmlformats.org/drawingml/2006/picture">
+                <pic:pic xmlns:pic="http://schemas.openxmlformats.org/drawingml/2006/picture">
+                  <pic:nvPicPr>
+                    <pic:cNvPr id="0" name="Picture 2"/>
+                    <pic:cNvPicPr>
+                      <a:picLocks noChangeAspect="1" noChangeArrowheads="1"/>
+                    </pic:cNvPicPr>
+                  </pic:nvPicPr>
+                  <pic:blipFill>
+                    <a:blip r:embed="rId57">
+                      <a:extLst>
+                        <a:ext uri="{28A0092B-C50C-407E-A947-70E740481C1C}">
+                          <a14:useLocalDpi xmlns:a14="http://schemas.microsoft.com/office/drawing/2010/main" val="0"/>
+                        </a:ext>
+                      </a:extLst>
+                    </a:blip>
+                    <a:srcRect/>
+                    <a:stretch>
+                      <a:fillRect/>
+                    </a:stretch>
+                  </pic:blipFill>
+                  <pic:spPr bwMode="auto">
+                    <a:xfrm>
+                      <a:off x="0" y="0"/>
+                      <a:ext cx="6924675" cy="2114550"/>
+                    </a:xfrm>
+                    <a:prstGeom prst="rect">
+                      <a:avLst/>
+                    </a:prstGeom>
+                    <a:noFill/>
+                    <a:ln>
+                      <a:noFill/>
+                    </a:ln>
+                  </pic:spPr>
+                </pic:pic>
+              </a:graphicData>
+            </a:graphic>
+          </wp:inline>
+        </w:drawing>
+      </w:r>
+    </w:p>
+    <w:p>
+      <w:pPr>
+        <w:pStyle w:val="SemEspaamento"/>
+      </w:pPr>
+    </w:p>
+    <w:p>
+      <w:pPr>
+        <w:pStyle w:val="SemEspaamento"/>
+      </w:pPr>
+      <w:r>
+        <w:tab/>
+        <w:t>No “</w:t>
+      </w:r>
+      <w:proofErr w:type="spellStart"/>
+      <w:r>
+        <w:t>filename</w:t>
+      </w:r>
+      <w:proofErr w:type="spellEnd"/>
+      <w:r>
+        <w:t xml:space="preserve"> </w:t>
+      </w:r>
+      <w:proofErr w:type="spellStart"/>
+      <w:r>
+        <w:t>including</w:t>
+      </w:r>
+      <w:proofErr w:type="spellEnd"/>
+      <w:r>
+        <w:t xml:space="preserve"> </w:t>
+      </w:r>
+      <w:proofErr w:type="spellStart"/>
+      <w:r>
+        <w:t>extension</w:t>
+      </w:r>
+      <w:proofErr w:type="spellEnd"/>
+      <w:r>
+        <w:t xml:space="preserve">” é colocado o nome do arquivo com sua extensão. Se você escreveu uma classe </w:t>
+      </w:r>
+      <w:proofErr w:type="spellStart"/>
+      <w:proofErr w:type="gramStart"/>
+      <w:r>
+        <w:t>java</w:t>
+      </w:r>
+      <w:proofErr w:type="spellEnd"/>
+      <w:proofErr w:type="gramEnd"/>
+      <w:r>
+        <w:t xml:space="preserve">, por exemplo, coloque </w:t>
+      </w:r>
+      <w:r>
+        <w:rPr>
+          <w:b/>
+        </w:rPr>
+        <w:t>.</w:t>
+      </w:r>
+      <w:proofErr w:type="spellStart"/>
+      <w:r>
+        <w:rPr>
+          <w:b/>
+        </w:rPr>
+        <w:t>java</w:t>
+      </w:r>
+      <w:proofErr w:type="spellEnd"/>
+      <w:r>
+        <w:t xml:space="preserve"> no final. Se é um documento de texto, pode </w:t>
+      </w:r>
+      <w:proofErr w:type="gramStart"/>
+      <w:r>
+        <w:t xml:space="preserve">colocar </w:t>
+      </w:r>
+      <w:r>
+        <w:rPr>
+          <w:b/>
+        </w:rPr>
+        <w:t>.</w:t>
+      </w:r>
+      <w:proofErr w:type="spellStart"/>
+      <w:proofErr w:type="gramEnd"/>
+      <w:r>
+        <w:rPr>
+          <w:b/>
+        </w:rPr>
+        <w:t>txt</w:t>
+      </w:r>
+      <w:proofErr w:type="spellEnd"/>
+      <w:r>
+        <w:t>.</w:t>
+      </w:r>
+      <w:r>
+        <w:t xml:space="preserve"> Você pode, poder exemplo, criar pequenos tutoriais e salva-los com a </w:t>
+      </w:r>
+      <w:proofErr w:type="gramStart"/>
+      <w:r>
+        <w:t>extensão .</w:t>
+      </w:r>
+      <w:proofErr w:type="spellStart"/>
+      <w:proofErr w:type="gramEnd"/>
+      <w:r>
+        <w:t>txt</w:t>
+      </w:r>
+      <w:proofErr w:type="spellEnd"/>
+    </w:p>
+    <w:p>
+      <w:pPr>
+        <w:pStyle w:val="SemEspaamento"/>
+      </w:pPr>
+      <w:r>
+        <w:tab/>
+      </w:r>
+      <w:r>
+        <w:t xml:space="preserve">Você pode deixar esse </w:t>
+      </w:r>
+      <w:proofErr w:type="spellStart"/>
+      <w:r>
+        <w:t>gist</w:t>
+      </w:r>
+      <w:proofErr w:type="spellEnd"/>
+      <w:r>
+        <w:t xml:space="preserve"> público ou privado.</w:t>
+      </w:r>
+    </w:p>
+    <w:p>
+      <w:pPr>
+        <w:pStyle w:val="SemEspaamento"/>
+      </w:pPr>
+      <w:r>
+        <w:tab/>
+        <w:t xml:space="preserve">No </w:t>
+      </w:r>
+      <w:proofErr w:type="spellStart"/>
+      <w:r>
+        <w:t>github</w:t>
+      </w:r>
+      <w:proofErr w:type="spellEnd"/>
+      <w:r>
+        <w:t xml:space="preserve">, é possível de controlar a versão </w:t>
+      </w:r>
+      <w:proofErr w:type="gramStart"/>
+      <w:r>
+        <w:t>desse</w:t>
+      </w:r>
+      <w:proofErr w:type="gramEnd"/>
+      <w:r>
+        <w:t xml:space="preserve"> </w:t>
+      </w:r>
+      <w:proofErr w:type="spellStart"/>
+      <w:r>
+        <w:t>gist</w:t>
+      </w:r>
+      <w:proofErr w:type="spellEnd"/>
+      <w:r>
+        <w:t>.</w:t>
+      </w:r>
+    </w:p>
+    <w:p>
+      <w:pPr>
+        <w:pStyle w:val="SemEspaamento"/>
+      </w:pPr>
+      <w:r>
+        <w:tab/>
+      </w:r>
+    </w:p>
+    <w:p>
+      <w:pPr>
+        <w:pStyle w:val="SemEspaamento"/>
+      </w:pPr>
+    </w:p>
+    <w:p>
+      <w:pPr>
+        <w:pStyle w:val="SemEspaamento"/>
+      </w:pPr>
+      <w:r>
+        <w:tab/>
+      </w:r>
     </w:p>
     <w:sectPr>
       <w:pgSz w:w="11906" w:h="16838"/>

</xml_diff>

<commit_message>
Havia uma pequena atualizacao. Commitando ela.
</commit_message>
<xml_diff>
--- a/Git e Github.docx
+++ b/Git e Github.docx
@@ -1599,10 +1599,7 @@
         <w:t xml:space="preserve">&gt; </w:t>
       </w:r>
       <w:r>
-        <w:t>p</w:t>
-      </w:r>
-      <w:r>
-        <w:t>ara atualizar as referências remotas</w:t>
+        <w:t>para atualizar as referências remotas</w:t>
       </w:r>
       <w:r>
         <w:t xml:space="preserve"> </w:t>
@@ -1672,7 +1669,7 @@
       <w:r>
         <w:t xml:space="preserve"> dele: </w:t>
       </w:r>
-      <w:hyperlink r:id="rId6" w:history="1">
+      <w:hyperlink r:id="rId6" w:anchor="1470452" w:history="1">
         <w:r>
           <w:rPr>
             <w:rStyle w:val="Hyperlink"/>
@@ -17706,8 +17703,6 @@
       <w:r>
         <w:t xml:space="preserve"> (ou pretendem usar futuramente)</w:t>
       </w:r>
-      <w:bookmarkStart w:id="0" w:name="_GoBack"/>
-      <w:bookmarkEnd w:id="0"/>
       <w:r>
         <w:t>. Imagine que você tem um pedaço de código que você sabe que irá usar depois (ou quer manter salvo por algum motivo), mas não vale a pena criar um novo repositório pra manter ele salvo e você quer que ele esteja disponível pra você (ou pra outras pessoas) em qualquer lugar que você esteja.</w:t>
       </w:r>
@@ -17962,7 +17957,13 @@
       </w:r>
       <w:proofErr w:type="spellEnd"/>
       <w:r>
-        <w:t xml:space="preserve"> no final. Se é um documento de texto, pode </w:t>
+        <w:t xml:space="preserve"> no final. </w:t>
+      </w:r>
+      <w:r>
+        <w:t xml:space="preserve">O estilo do texto ficará bem como é apresentado em uma IDE (você pode utilizar duas barras // para comentar, por exemplo...). </w:t>
+      </w:r>
+      <w:r>
+        <w:t xml:space="preserve">Se é um documento de texto, pode </w:t>
       </w:r>
       <w:proofErr w:type="gramStart"/>
       <w:r>
@@ -17987,10 +17988,46 @@
         <w:t>.</w:t>
       </w:r>
       <w:r>
-        <w:t xml:space="preserve"> Você pode, poder exemplo, criar pequenos tutoriais e salva-los com a </w:t>
+        <w:t xml:space="preserve"> </w:t>
+      </w:r>
+      <w:r>
+        <w:t xml:space="preserve">Se você quiser escrever em </w:t>
+      </w:r>
+      <w:proofErr w:type="spellStart"/>
+      <w:r>
+        <w:t>Markdown</w:t>
+      </w:r>
+      <w:proofErr w:type="spellEnd"/>
+      <w:r>
+        <w:t xml:space="preserve">, </w:t>
       </w:r>
       <w:proofErr w:type="gramStart"/>
       <w:r>
+        <w:t xml:space="preserve">coloque </w:t>
+      </w:r>
+      <w:r>
+        <w:rPr>
+          <w:b/>
+        </w:rPr>
+        <w:t>.</w:t>
+      </w:r>
+      <w:proofErr w:type="spellStart"/>
+      <w:proofErr w:type="gramEnd"/>
+      <w:r>
+        <w:rPr>
+          <w:b/>
+        </w:rPr>
+        <w:t>md</w:t>
+      </w:r>
+      <w:proofErr w:type="spellEnd"/>
+      <w:r>
+        <w:t xml:space="preserve"> na extensão. </w:t>
+      </w:r>
+      <w:r>
+        <w:t xml:space="preserve">Você pode, por exemplo, criar pequenos tutoriais e salva-los com a </w:t>
+      </w:r>
+      <w:proofErr w:type="gramStart"/>
+      <w:r>
         <w:t>extensão .</w:t>
       </w:r>
       <w:proofErr w:type="spellStart"/>
@@ -17999,6 +18036,53 @@
         <w:t>txt</w:t>
       </w:r>
       <w:proofErr w:type="spellEnd"/>
+      <w:r>
+        <w:t xml:space="preserve"> ou .</w:t>
+      </w:r>
+      <w:proofErr w:type="spellStart"/>
+      <w:r>
+        <w:t>docx</w:t>
+      </w:r>
+      <w:proofErr w:type="spellEnd"/>
+    </w:p>
+    <w:p>
+      <w:pPr>
+        <w:pStyle w:val="SemEspaamento"/>
+      </w:pPr>
+      <w:r>
+        <w:tab/>
+        <w:t xml:space="preserve">Ao lado, há as configurações de espaçamento </w:t>
+      </w:r>
+      <w:r>
+        <w:t>(</w:t>
+      </w:r>
+      <w:proofErr w:type="spellStart"/>
+      <w:r>
+        <w:t>tab</w:t>
+      </w:r>
+      <w:proofErr w:type="spellEnd"/>
+      <w:r>
+        <w:t xml:space="preserve"> ou espaço) </w:t>
+      </w:r>
+      <w:bookmarkStart w:id="0" w:name="_GoBack"/>
+      <w:bookmarkEnd w:id="0"/>
+      <w:r>
+        <w:t>e de quebra de linha</w:t>
+      </w:r>
+      <w:r>
+        <w:t xml:space="preserve"> (automática ou através de </w:t>
+      </w:r>
+      <w:proofErr w:type="spellStart"/>
+      <w:r>
+        <w:t>enter</w:t>
+      </w:r>
+      <w:proofErr w:type="spellEnd"/>
+      <w:r>
+        <w:t>)</w:t>
+      </w:r>
+      <w:r>
+        <w:t>.</w:t>
+      </w:r>
     </w:p>
     <w:p>
       <w:pPr>

</xml_diff>